<commit_message>
Added missing login instruction into documentation
</commit_message>
<xml_diff>
--- a/doc/Dokumentation.docx
+++ b/doc/Dokumentation.docx
@@ -440,14 +440,36 @@
       <w:r>
         <w:tab/>
       </w:r>
-      <w:fldSimple w:instr=" FILENAME   \* MERGEFORMAT ">
-        <w:r>
-          <w:rPr>
-            <w:noProof/>
-          </w:rPr>
-          <w:t>Dokumentation.docx</w:t>
-        </w:r>
-      </w:fldSimple>
+      <w:r>
+        <w:rPr>
+          <w:noProof/>
+        </w:rPr>
+        <w:fldChar w:fldCharType="begin"/>
+      </w:r>
+      <w:r>
+        <w:rPr>
+          <w:noProof/>
+        </w:rPr>
+        <w:instrText xml:space="preserve"> FILENAME   \* MERGEFORMAT </w:instrText>
+      </w:r>
+      <w:r>
+        <w:rPr>
+          <w:noProof/>
+        </w:rPr>
+        <w:fldChar w:fldCharType="separate"/>
+      </w:r>
+      <w:r>
+        <w:rPr>
+          <w:noProof/>
+        </w:rPr>
+        <w:t>Dokumentation.docx</w:t>
+      </w:r>
+      <w:r>
+        <w:rPr>
+          <w:noProof/>
+        </w:rPr>
+        <w:fldChar w:fldCharType="end"/>
+      </w:r>
     </w:p>
     <w:p>
       <w:pPr>
@@ -889,8 +911,6 @@
             <w:t>Inhaltsverzeichnis</w:t>
           </w:r>
         </w:p>
-        <w:bookmarkStart w:id="0" w:name="_GoBack"/>
-        <w:bookmarkEnd w:id="0"/>
         <w:p>
           <w:pPr>
             <w:pStyle w:val="TOC1"/>
@@ -1779,7 +1799,7 @@
           <w:lang w:val="de-CH"/>
         </w:rPr>
       </w:pPr>
-      <w:bookmarkStart w:id="1" w:name="_Toc5306959"/>
+      <w:bookmarkStart w:id="0" w:name="_Toc5306959"/>
       <w:r>
         <w:rPr>
           <w:lang w:val="de-CH"/>
@@ -1787,17 +1807,17 @@
         <w:lastRenderedPageBreak/>
         <w:t>Übersicht</w:t>
       </w:r>
+      <w:bookmarkEnd w:id="0"/>
+    </w:p>
+    <w:p>
+      <w:pPr>
+        <w:pStyle w:val="Heading2"/>
+      </w:pPr>
+      <w:bookmarkStart w:id="1" w:name="_Toc5306960"/>
+      <w:r>
+        <w:t>Gruppe</w:t>
+      </w:r>
       <w:bookmarkEnd w:id="1"/>
-    </w:p>
-    <w:p>
-      <w:pPr>
-        <w:pStyle w:val="Heading2"/>
-      </w:pPr>
-      <w:bookmarkStart w:id="2" w:name="_Toc5306960"/>
-      <w:r>
-        <w:t>Gruppe</w:t>
-      </w:r>
-      <w:bookmarkEnd w:id="2"/>
     </w:p>
     <w:p>
       <w:r>
@@ -1849,11 +1869,11 @@
       <w:pPr>
         <w:pStyle w:val="Heading2"/>
       </w:pPr>
-      <w:bookmarkStart w:id="3" w:name="_Toc5306961"/>
+      <w:bookmarkStart w:id="2" w:name="_Toc5306961"/>
       <w:r>
         <w:t>Verwendete Technologien</w:t>
       </w:r>
-      <w:bookmarkEnd w:id="3"/>
+      <w:bookmarkEnd w:id="2"/>
     </w:p>
     <w:p>
       <w:pPr>
@@ -2061,11 +2081,11 @@
       <w:pPr>
         <w:pStyle w:val="Heading2"/>
       </w:pPr>
-      <w:bookmarkStart w:id="4" w:name="_Toc5306962"/>
+      <w:bookmarkStart w:id="3" w:name="_Toc5306962"/>
       <w:r>
         <w:t>Beschreibung der Schnittstelle</w:t>
       </w:r>
-      <w:bookmarkEnd w:id="4"/>
+      <w:bookmarkEnd w:id="3"/>
     </w:p>
     <w:p>
       <w:r>
@@ -2097,11 +2117,11 @@
       <w:pPr>
         <w:pStyle w:val="Heading2"/>
       </w:pPr>
-      <w:bookmarkStart w:id="5" w:name="_Toc5306963"/>
+      <w:bookmarkStart w:id="4" w:name="_Toc5306963"/>
       <w:r>
         <w:t>Beschreibung Authentifizierung</w:t>
       </w:r>
-      <w:bookmarkEnd w:id="5"/>
+      <w:bookmarkEnd w:id="4"/>
     </w:p>
     <w:p>
       <w:r>
@@ -2258,22 +2278,22 @@
       <w:pPr>
         <w:pStyle w:val="Heading1"/>
       </w:pPr>
-      <w:bookmarkStart w:id="6" w:name="_Toc5306964"/>
+      <w:bookmarkStart w:id="5" w:name="_Toc5306964"/>
       <w:r>
         <w:lastRenderedPageBreak/>
         <w:t>Inbetriebnahme</w:t>
       </w:r>
+      <w:bookmarkEnd w:id="5"/>
+    </w:p>
+    <w:p>
+      <w:pPr>
+        <w:pStyle w:val="Heading2"/>
+      </w:pPr>
+      <w:bookmarkStart w:id="6" w:name="_Toc5306965"/>
+      <w:r>
+        <w:t>Überlegungen und Möglichkeiten</w:t>
+      </w:r>
       <w:bookmarkEnd w:id="6"/>
-    </w:p>
-    <w:p>
-      <w:pPr>
-        <w:pStyle w:val="Heading2"/>
-      </w:pPr>
-      <w:bookmarkStart w:id="7" w:name="_Toc5306965"/>
-      <w:r>
-        <w:t>Überlegungen und Möglichkeiten</w:t>
-      </w:r>
-      <w:bookmarkEnd w:id="7"/>
     </w:p>
     <w:p>
       <w:pPr>
@@ -2434,7 +2454,7 @@
       <w:pPr>
         <w:pStyle w:val="Heading2"/>
       </w:pPr>
-      <w:bookmarkStart w:id="8" w:name="_Toc5306966"/>
+      <w:bookmarkStart w:id="7" w:name="_Toc5306966"/>
       <w:r>
         <w:t xml:space="preserve">Variante 1: Verwendung der durch uns gehosteten </w:t>
       </w:r>
@@ -2446,7 +2466,7 @@
       <w:r>
         <w:t xml:space="preserve"> Lösung</w:t>
       </w:r>
-      <w:bookmarkEnd w:id="8"/>
+      <w:bookmarkEnd w:id="7"/>
     </w:p>
     <w:p>
       <w:pPr>
@@ -2503,7 +2523,7 @@
       <w:pPr>
         <w:pStyle w:val="Heading2"/>
       </w:pPr>
-      <w:bookmarkStart w:id="9" w:name="_Toc5306967"/>
+      <w:bookmarkStart w:id="8" w:name="_Toc5306967"/>
       <w:r>
         <w:t xml:space="preserve">Variante 2: Eigenes </w:t>
       </w:r>
@@ -2519,7 +2539,7 @@
       <w:r>
         <w:t>Deployment</w:t>
       </w:r>
-      <w:bookmarkEnd w:id="9"/>
+      <w:bookmarkEnd w:id="8"/>
       <w:proofErr w:type="spellEnd"/>
     </w:p>
     <w:p>
@@ -3472,6 +3492,26 @@
                 <w:lang w:val="en-US"/>
               </w:rPr>
             </w:pPr>
+            <w:r>
+              <w:rPr>
+                <w:b w:val="0"/>
+                <w:szCs w:val="22"/>
+                <w:lang w:val="en-US"/>
+              </w:rPr>
+              <w:t>Heroku container:login</w:t>
+            </w:r>
+            <w:bookmarkStart w:id="9" w:name="_GoBack"/>
+            <w:bookmarkEnd w:id="9"/>
+          </w:p>
+          <w:p>
+            <w:pPr>
+              <w:pStyle w:val="TitelTableOfContent"/>
+              <w:rPr>
+                <w:b w:val="0"/>
+                <w:szCs w:val="22"/>
+                <w:lang w:val="en-US"/>
+              </w:rPr>
+            </w:pPr>
             <w:proofErr w:type="spellStart"/>
             <w:r>
               <w:rPr>
@@ -3801,7 +3841,6 @@
       </w:pPr>
       <w:bookmarkStart w:id="10" w:name="_Toc5306968"/>
       <w:r>
-        <w:lastRenderedPageBreak/>
         <w:t xml:space="preserve">Variante 3: Betreiben einer Lösung ohne </w:t>
       </w:r>
       <w:proofErr w:type="spellStart"/>
@@ -4227,7 +4266,7 @@
         <w:rFonts w:cs="Arial"/>
         <w:noProof/>
       </w:rPr>
-      <w:t>04.04.2019</w:t>
+      <w:t>06.04.2019</w:t>
     </w:r>
     <w:r>
       <w:rPr>
@@ -7600,7 +7639,7 @@
     <w:charset w:val="00"/>
     <w:family w:val="swiss"/>
     <w:pitch w:val="variable"/>
-    <w:sig w:usb0="E0002AFF" w:usb1="C000247B" w:usb2="00000009" w:usb3="00000000" w:csb0="000001FF" w:csb1="00000000"/>
+    <w:sig w:usb0="E0002EFF" w:usb1="C000247B" w:usb2="00000009" w:usb3="00000000" w:csb0="000001FF" w:csb1="00000000"/>
   </w:font>
   <w:font w:name="Arial">
     <w:panose1 w:val="020B0604020202020204"/>
@@ -7635,7 +7674,7 @@
     <w:charset w:val="00"/>
     <w:family w:val="swiss"/>
     <w:pitch w:val="variable"/>
-    <w:sig w:usb0="A0002AEF" w:usb1="4000207B" w:usb2="00000000" w:usb3="00000000" w:csb0="000001FF" w:csb1="00000000"/>
+    <w:sig w:usb0="E0002AFF" w:usb1="C000247B" w:usb2="00000009" w:usb3="00000000" w:csb0="000001FF" w:csb1="00000000"/>
   </w:font>
 </w:fonts>
 </file>
@@ -7700,6 +7739,7 @@
     <w:rsid w:val="006F3D5D"/>
     <w:rsid w:val="0073410A"/>
     <w:rsid w:val="00752937"/>
+    <w:rsid w:val="007F1EB8"/>
     <w:rsid w:val="007F44C6"/>
     <w:rsid w:val="008220C7"/>
     <w:rsid w:val="00832AB6"/>
@@ -8621,7 +8661,7 @@
 </file>
 
 <file path=customXml/itemProps1.xml><?xml version="1.0" encoding="utf-8"?>
-<ds:datastoreItem xmlns:ds="http://schemas.openxmlformats.org/officeDocument/2006/customXml" ds:itemID="{7FBEC3BD-82F9-48F6-8E75-C1916295EFFE}">
+<ds:datastoreItem xmlns:ds="http://schemas.openxmlformats.org/officeDocument/2006/customXml" ds:itemID="{D21FF25B-156A-4225-B160-E778E7FCE302}">
   <ds:schemaRefs>
     <ds:schemaRef ds:uri="http://schemas.openxmlformats.org/officeDocument/2006/bibliography"/>
   </ds:schemaRefs>

</xml_diff>

<commit_message>
Centralize all configuration items in one single file (Fixes #20)
</commit_message>
<xml_diff>
--- a/doc/Dokumentation.docx
+++ b/doc/Dokumentation.docx
@@ -298,7 +298,7 @@
         <w:t>.0.</w:t>
       </w:r>
       <w:r>
-        <w:t>2</w:t>
+        <w:t>3</w:t>
       </w:r>
     </w:p>
     <w:p>
@@ -349,7 +349,7 @@
         <w:t>0.0.</w:t>
       </w:r>
       <w:r>
-        <w:t>2</w:t>
+        <w:t>3</w:t>
       </w:r>
     </w:p>
     <w:p>
@@ -370,10 +370,7 @@
         <w:tab/>
       </w:r>
       <w:r>
-        <w:t>0</w:t>
-      </w:r>
-      <w:r>
-        <w:t>3</w:t>
+        <w:t>17</w:t>
       </w:r>
       <w:r>
         <w:t>.0</w:t>
@@ -881,6 +878,96 @@
           </w:p>
         </w:tc>
       </w:tr>
+      <w:tr>
+        <w:tc>
+          <w:tcPr>
+            <w:tcW w:w="1191" w:type="dxa"/>
+            <w:vAlign w:val="center"/>
+          </w:tcPr>
+          <w:p>
+            <w:pPr>
+              <w:pStyle w:val="TitelTableOfContent"/>
+              <w:rPr>
+                <w:b w:val="0"/>
+                <w:szCs w:val="22"/>
+              </w:rPr>
+            </w:pPr>
+            <w:r>
+              <w:rPr>
+                <w:b w:val="0"/>
+                <w:szCs w:val="22"/>
+              </w:rPr>
+              <w:t>0.0.3</w:t>
+            </w:r>
+          </w:p>
+        </w:tc>
+        <w:tc>
+          <w:tcPr>
+            <w:tcW w:w="1356" w:type="dxa"/>
+            <w:vAlign w:val="center"/>
+          </w:tcPr>
+          <w:p>
+            <w:pPr>
+              <w:pStyle w:val="TitelTableOfContent"/>
+              <w:rPr>
+                <w:b w:val="0"/>
+                <w:szCs w:val="22"/>
+              </w:rPr>
+            </w:pPr>
+            <w:r>
+              <w:rPr>
+                <w:b w:val="0"/>
+                <w:szCs w:val="22"/>
+              </w:rPr>
+              <w:t>17.0.2019</w:t>
+            </w:r>
+          </w:p>
+        </w:tc>
+        <w:tc>
+          <w:tcPr>
+            <w:tcW w:w="5103" w:type="dxa"/>
+            <w:vAlign w:val="center"/>
+          </w:tcPr>
+          <w:p>
+            <w:pPr>
+              <w:pStyle w:val="TitelTableOfContent"/>
+              <w:rPr>
+                <w:b w:val="0"/>
+                <w:szCs w:val="22"/>
+              </w:rPr>
+            </w:pPr>
+            <w:r>
+              <w:rPr>
+                <w:b w:val="0"/>
+                <w:szCs w:val="22"/>
+              </w:rPr>
+              <w:t>Wechsel auf eine zentrale Konfigurationsmöglichkeit</w:t>
+            </w:r>
+          </w:p>
+        </w:tc>
+        <w:tc>
+          <w:tcPr>
+            <w:tcW w:w="2268" w:type="dxa"/>
+            <w:vAlign w:val="center"/>
+          </w:tcPr>
+          <w:p>
+            <w:pPr>
+              <w:pStyle w:val="TitelTableOfContent"/>
+              <w:rPr>
+                <w:b w:val="0"/>
+                <w:szCs w:val="22"/>
+              </w:rPr>
+            </w:pPr>
+            <w:r>
+              <w:rPr>
+                <w:b w:val="0"/>
+                <w:szCs w:val="22"/>
+              </w:rPr>
+              <w:t>Simon Wächter</w:t>
+            </w:r>
+          </w:p>
+        </w:tc>
+      </w:tr>
     </w:tbl>
     <w:p>
       <w:pPr>
@@ -911,6 +998,8 @@
             <w:t>Inhaltsverzeichnis</w:t>
           </w:r>
         </w:p>
+        <w:bookmarkStart w:id="0" w:name="_GoBack"/>
+        <w:bookmarkEnd w:id="0"/>
         <w:p>
           <w:pPr>
             <w:pStyle w:val="TOC1"/>
@@ -918,7 +1007,7 @@
               <w:rFonts w:asciiTheme="minorHAnsi" w:eastAsiaTheme="minorEastAsia" w:hAnsiTheme="minorHAnsi"/>
               <w:b w:val="0"/>
               <w:noProof/>
-              <w:lang w:eastAsia="de-CH"/>
+              <w:lang w:val="en-CH" w:eastAsia="en-CH"/>
             </w:rPr>
           </w:pPr>
           <w:r>
@@ -930,7 +1019,7 @@
           <w:r>
             <w:fldChar w:fldCharType="separate"/>
           </w:r>
-          <w:hyperlink w:anchor="_Toc5306959" w:history="1">
+          <w:hyperlink w:anchor="_Toc6387994" w:history="1">
             <w:r>
               <w:rPr>
                 <w:rStyle w:val="Hyperlink"/>
@@ -943,7 +1032,7 @@
                 <w:rFonts w:asciiTheme="minorHAnsi" w:eastAsiaTheme="minorEastAsia" w:hAnsiTheme="minorHAnsi"/>
                 <w:b w:val="0"/>
                 <w:noProof/>
-                <w:lang w:eastAsia="de-CH"/>
+                <w:lang w:val="en-CH" w:eastAsia="en-CH"/>
               </w:rPr>
               <w:tab/>
             </w:r>
@@ -973,7 +1062,7 @@
                 <w:noProof/>
                 <w:webHidden/>
               </w:rPr>
-              <w:instrText xml:space="preserve"> PAGEREF _Toc5306959 \h </w:instrText>
+              <w:instrText xml:space="preserve"> PAGEREF _Toc6387994 \h </w:instrText>
             </w:r>
             <w:r>
               <w:rPr>
@@ -1014,10 +1103,10 @@
             <w:rPr>
               <w:rFonts w:asciiTheme="minorHAnsi" w:eastAsiaTheme="minorEastAsia" w:hAnsiTheme="minorHAnsi"/>
               <w:noProof/>
-              <w:lang w:eastAsia="de-CH"/>
+              <w:lang w:val="en-CH" w:eastAsia="en-CH"/>
             </w:rPr>
           </w:pPr>
-          <w:hyperlink w:anchor="_Toc5306960" w:history="1">
+          <w:hyperlink w:anchor="_Toc6387995" w:history="1">
             <w:r>
               <w:rPr>
                 <w:rStyle w:val="Hyperlink"/>
@@ -1029,7 +1118,7 @@
               <w:rPr>
                 <w:rFonts w:asciiTheme="minorHAnsi" w:eastAsiaTheme="minorEastAsia" w:hAnsiTheme="minorHAnsi"/>
                 <w:noProof/>
-                <w:lang w:eastAsia="de-CH"/>
+                <w:lang w:val="en-CH" w:eastAsia="en-CH"/>
               </w:rPr>
               <w:tab/>
             </w:r>
@@ -1059,7 +1148,7 @@
                 <w:noProof/>
                 <w:webHidden/>
               </w:rPr>
-              <w:instrText xml:space="preserve"> PAGEREF _Toc5306960 \h </w:instrText>
+              <w:instrText xml:space="preserve"> PAGEREF _Toc6387995 \h </w:instrText>
             </w:r>
             <w:r>
               <w:rPr>
@@ -1100,10 +1189,10 @@
             <w:rPr>
               <w:rFonts w:asciiTheme="minorHAnsi" w:eastAsiaTheme="minorEastAsia" w:hAnsiTheme="minorHAnsi"/>
               <w:noProof/>
-              <w:lang w:eastAsia="de-CH"/>
+              <w:lang w:val="en-CH" w:eastAsia="en-CH"/>
             </w:rPr>
           </w:pPr>
-          <w:hyperlink w:anchor="_Toc5306961" w:history="1">
+          <w:hyperlink w:anchor="_Toc6387996" w:history="1">
             <w:r>
               <w:rPr>
                 <w:rStyle w:val="Hyperlink"/>
@@ -1115,7 +1204,7 @@
               <w:rPr>
                 <w:rFonts w:asciiTheme="minorHAnsi" w:eastAsiaTheme="minorEastAsia" w:hAnsiTheme="minorHAnsi"/>
                 <w:noProof/>
-                <w:lang w:eastAsia="de-CH"/>
+                <w:lang w:val="en-CH" w:eastAsia="en-CH"/>
               </w:rPr>
               <w:tab/>
             </w:r>
@@ -1145,7 +1234,7 @@
                 <w:noProof/>
                 <w:webHidden/>
               </w:rPr>
-              <w:instrText xml:space="preserve"> PAGEREF _Toc5306961 \h </w:instrText>
+              <w:instrText xml:space="preserve"> PAGEREF _Toc6387996 \h </w:instrText>
             </w:r>
             <w:r>
               <w:rPr>
@@ -1186,10 +1275,10 @@
             <w:rPr>
               <w:rFonts w:asciiTheme="minorHAnsi" w:eastAsiaTheme="minorEastAsia" w:hAnsiTheme="minorHAnsi"/>
               <w:noProof/>
-              <w:lang w:eastAsia="de-CH"/>
+              <w:lang w:val="en-CH" w:eastAsia="en-CH"/>
             </w:rPr>
           </w:pPr>
-          <w:hyperlink w:anchor="_Toc5306962" w:history="1">
+          <w:hyperlink w:anchor="_Toc6387997" w:history="1">
             <w:r>
               <w:rPr>
                 <w:rStyle w:val="Hyperlink"/>
@@ -1201,7 +1290,7 @@
               <w:rPr>
                 <w:rFonts w:asciiTheme="minorHAnsi" w:eastAsiaTheme="minorEastAsia" w:hAnsiTheme="minorHAnsi"/>
                 <w:noProof/>
-                <w:lang w:eastAsia="de-CH"/>
+                <w:lang w:val="en-CH" w:eastAsia="en-CH"/>
               </w:rPr>
               <w:tab/>
             </w:r>
@@ -1231,7 +1320,7 @@
                 <w:noProof/>
                 <w:webHidden/>
               </w:rPr>
-              <w:instrText xml:space="preserve"> PAGEREF _Toc5306962 \h </w:instrText>
+              <w:instrText xml:space="preserve"> PAGEREF _Toc6387997 \h </w:instrText>
             </w:r>
             <w:r>
               <w:rPr>
@@ -1272,10 +1361,10 @@
             <w:rPr>
               <w:rFonts w:asciiTheme="minorHAnsi" w:eastAsiaTheme="minorEastAsia" w:hAnsiTheme="minorHAnsi"/>
               <w:noProof/>
-              <w:lang w:eastAsia="de-CH"/>
+              <w:lang w:val="en-CH" w:eastAsia="en-CH"/>
             </w:rPr>
           </w:pPr>
-          <w:hyperlink w:anchor="_Toc5306963" w:history="1">
+          <w:hyperlink w:anchor="_Toc6387998" w:history="1">
             <w:r>
               <w:rPr>
                 <w:rStyle w:val="Hyperlink"/>
@@ -1287,7 +1376,7 @@
               <w:rPr>
                 <w:rFonts w:asciiTheme="minorHAnsi" w:eastAsiaTheme="minorEastAsia" w:hAnsiTheme="minorHAnsi"/>
                 <w:noProof/>
-                <w:lang w:eastAsia="de-CH"/>
+                <w:lang w:val="en-CH" w:eastAsia="en-CH"/>
               </w:rPr>
               <w:tab/>
             </w:r>
@@ -1317,7 +1406,7 @@
                 <w:noProof/>
                 <w:webHidden/>
               </w:rPr>
-              <w:instrText xml:space="preserve"> PAGEREF _Toc5306963 \h </w:instrText>
+              <w:instrText xml:space="preserve"> PAGEREF _Toc6387998 \h </w:instrText>
             </w:r>
             <w:r>
               <w:rPr>
@@ -1355,10 +1444,10 @@
               <w:rFonts w:asciiTheme="minorHAnsi" w:eastAsiaTheme="minorEastAsia" w:hAnsiTheme="minorHAnsi"/>
               <w:b w:val="0"/>
               <w:noProof/>
-              <w:lang w:eastAsia="de-CH"/>
+              <w:lang w:val="en-CH" w:eastAsia="en-CH"/>
             </w:rPr>
           </w:pPr>
-          <w:hyperlink w:anchor="_Toc5306964" w:history="1">
+          <w:hyperlink w:anchor="_Toc6387999" w:history="1">
             <w:r>
               <w:rPr>
                 <w:rStyle w:val="Hyperlink"/>
@@ -1371,7 +1460,7 @@
                 <w:rFonts w:asciiTheme="minorHAnsi" w:eastAsiaTheme="minorEastAsia" w:hAnsiTheme="minorHAnsi"/>
                 <w:b w:val="0"/>
                 <w:noProof/>
-                <w:lang w:eastAsia="de-CH"/>
+                <w:lang w:val="en-CH" w:eastAsia="en-CH"/>
               </w:rPr>
               <w:tab/>
             </w:r>
@@ -1401,7 +1490,7 @@
                 <w:noProof/>
                 <w:webHidden/>
               </w:rPr>
-              <w:instrText xml:space="preserve"> PAGEREF _Toc5306964 \h </w:instrText>
+              <w:instrText xml:space="preserve"> PAGEREF _Toc6387999 \h </w:instrText>
             </w:r>
             <w:r>
               <w:rPr>
@@ -1442,10 +1531,10 @@
             <w:rPr>
               <w:rFonts w:asciiTheme="minorHAnsi" w:eastAsiaTheme="minorEastAsia" w:hAnsiTheme="minorHAnsi"/>
               <w:noProof/>
-              <w:lang w:eastAsia="de-CH"/>
+              <w:lang w:val="en-CH" w:eastAsia="en-CH"/>
             </w:rPr>
           </w:pPr>
-          <w:hyperlink w:anchor="_Toc5306965" w:history="1">
+          <w:hyperlink w:anchor="_Toc6388000" w:history="1">
             <w:r>
               <w:rPr>
                 <w:rStyle w:val="Hyperlink"/>
@@ -1457,7 +1546,7 @@
               <w:rPr>
                 <w:rFonts w:asciiTheme="minorHAnsi" w:eastAsiaTheme="minorEastAsia" w:hAnsiTheme="minorHAnsi"/>
                 <w:noProof/>
-                <w:lang w:eastAsia="de-CH"/>
+                <w:lang w:val="en-CH" w:eastAsia="en-CH"/>
               </w:rPr>
               <w:tab/>
             </w:r>
@@ -1487,7 +1576,7 @@
                 <w:noProof/>
                 <w:webHidden/>
               </w:rPr>
-              <w:instrText xml:space="preserve"> PAGEREF _Toc5306965 \h </w:instrText>
+              <w:instrText xml:space="preserve"> PAGEREF _Toc6388000 \h </w:instrText>
             </w:r>
             <w:r>
               <w:rPr>
@@ -1528,10 +1617,10 @@
             <w:rPr>
               <w:rFonts w:asciiTheme="minorHAnsi" w:eastAsiaTheme="minorEastAsia" w:hAnsiTheme="minorHAnsi"/>
               <w:noProof/>
-              <w:lang w:eastAsia="de-CH"/>
+              <w:lang w:val="en-CH" w:eastAsia="en-CH"/>
             </w:rPr>
           </w:pPr>
-          <w:hyperlink w:anchor="_Toc5306966" w:history="1">
+          <w:hyperlink w:anchor="_Toc6388001" w:history="1">
             <w:r>
               <w:rPr>
                 <w:rStyle w:val="Hyperlink"/>
@@ -1543,7 +1632,7 @@
               <w:rPr>
                 <w:rFonts w:asciiTheme="minorHAnsi" w:eastAsiaTheme="minorEastAsia" w:hAnsiTheme="minorHAnsi"/>
                 <w:noProof/>
-                <w:lang w:eastAsia="de-CH"/>
+                <w:lang w:val="en-CH" w:eastAsia="en-CH"/>
               </w:rPr>
               <w:tab/>
             </w:r>
@@ -1573,7 +1662,7 @@
                 <w:noProof/>
                 <w:webHidden/>
               </w:rPr>
-              <w:instrText xml:space="preserve"> PAGEREF _Toc5306966 \h </w:instrText>
+              <w:instrText xml:space="preserve"> PAGEREF _Toc6388001 \h </w:instrText>
             </w:r>
             <w:r>
               <w:rPr>
@@ -1614,10 +1703,10 @@
             <w:rPr>
               <w:rFonts w:asciiTheme="minorHAnsi" w:eastAsiaTheme="minorEastAsia" w:hAnsiTheme="minorHAnsi"/>
               <w:noProof/>
-              <w:lang w:eastAsia="de-CH"/>
+              <w:lang w:val="en-CH" w:eastAsia="en-CH"/>
             </w:rPr>
           </w:pPr>
-          <w:hyperlink w:anchor="_Toc5306967" w:history="1">
+          <w:hyperlink w:anchor="_Toc6388002" w:history="1">
             <w:r>
               <w:rPr>
                 <w:rStyle w:val="Hyperlink"/>
@@ -1629,7 +1718,7 @@
               <w:rPr>
                 <w:rFonts w:asciiTheme="minorHAnsi" w:eastAsiaTheme="minorEastAsia" w:hAnsiTheme="minorHAnsi"/>
                 <w:noProof/>
-                <w:lang w:eastAsia="de-CH"/>
+                <w:lang w:val="en-CH" w:eastAsia="en-CH"/>
               </w:rPr>
               <w:tab/>
             </w:r>
@@ -1659,7 +1748,7 @@
                 <w:noProof/>
                 <w:webHidden/>
               </w:rPr>
-              <w:instrText xml:space="preserve"> PAGEREF _Toc5306967 \h </w:instrText>
+              <w:instrText xml:space="preserve"> PAGEREF _Toc6388002 \h </w:instrText>
             </w:r>
             <w:r>
               <w:rPr>
@@ -1700,10 +1789,10 @@
             <w:rPr>
               <w:rFonts w:asciiTheme="minorHAnsi" w:eastAsiaTheme="minorEastAsia" w:hAnsiTheme="minorHAnsi"/>
               <w:noProof/>
-              <w:lang w:eastAsia="de-CH"/>
+              <w:lang w:val="en-CH" w:eastAsia="en-CH"/>
             </w:rPr>
           </w:pPr>
-          <w:hyperlink w:anchor="_Toc5306968" w:history="1">
+          <w:hyperlink w:anchor="_Toc6388003" w:history="1">
             <w:r>
               <w:rPr>
                 <w:rStyle w:val="Hyperlink"/>
@@ -1715,7 +1804,7 @@
               <w:rPr>
                 <w:rFonts w:asciiTheme="minorHAnsi" w:eastAsiaTheme="minorEastAsia" w:hAnsiTheme="minorHAnsi"/>
                 <w:noProof/>
-                <w:lang w:eastAsia="de-CH"/>
+                <w:lang w:val="en-CH" w:eastAsia="en-CH"/>
               </w:rPr>
               <w:tab/>
             </w:r>
@@ -1745,7 +1834,7 @@
                 <w:noProof/>
                 <w:webHidden/>
               </w:rPr>
-              <w:instrText xml:space="preserve"> PAGEREF _Toc5306968 \h </w:instrText>
+              <w:instrText xml:space="preserve"> PAGEREF _Toc6388003 \h </w:instrText>
             </w:r>
             <w:r>
               <w:rPr>
@@ -1799,7 +1888,7 @@
           <w:lang w:val="de-CH"/>
         </w:rPr>
       </w:pPr>
-      <w:bookmarkStart w:id="0" w:name="_Toc5306959"/>
+      <w:bookmarkStart w:id="1" w:name="_Toc6387994"/>
       <w:r>
         <w:rPr>
           <w:lang w:val="de-CH"/>
@@ -1807,17 +1896,17 @@
         <w:lastRenderedPageBreak/>
         <w:t>Übersicht</w:t>
       </w:r>
-      <w:bookmarkEnd w:id="0"/>
+      <w:bookmarkEnd w:id="1"/>
     </w:p>
     <w:p>
       <w:pPr>
         <w:pStyle w:val="Heading2"/>
       </w:pPr>
-      <w:bookmarkStart w:id="1" w:name="_Toc5306960"/>
+      <w:bookmarkStart w:id="2" w:name="_Toc6387995"/>
       <w:r>
         <w:t>Gruppe</w:t>
       </w:r>
-      <w:bookmarkEnd w:id="1"/>
+      <w:bookmarkEnd w:id="2"/>
     </w:p>
     <w:p>
       <w:r>
@@ -1869,11 +1958,11 @@
       <w:pPr>
         <w:pStyle w:val="Heading2"/>
       </w:pPr>
-      <w:bookmarkStart w:id="2" w:name="_Toc5306961"/>
+      <w:bookmarkStart w:id="3" w:name="_Toc6387996"/>
       <w:r>
         <w:t>Verwendete Technologien</w:t>
       </w:r>
-      <w:bookmarkEnd w:id="2"/>
+      <w:bookmarkEnd w:id="3"/>
     </w:p>
     <w:p>
       <w:pPr>
@@ -2081,11 +2170,11 @@
       <w:pPr>
         <w:pStyle w:val="Heading2"/>
       </w:pPr>
-      <w:bookmarkStart w:id="3" w:name="_Toc5306962"/>
+      <w:bookmarkStart w:id="4" w:name="_Toc6387997"/>
       <w:r>
         <w:t>Beschreibung der Schnittstelle</w:t>
       </w:r>
-      <w:bookmarkEnd w:id="3"/>
+      <w:bookmarkEnd w:id="4"/>
     </w:p>
     <w:p>
       <w:r>
@@ -2117,11 +2206,11 @@
       <w:pPr>
         <w:pStyle w:val="Heading2"/>
       </w:pPr>
-      <w:bookmarkStart w:id="4" w:name="_Toc5306963"/>
+      <w:bookmarkStart w:id="5" w:name="_Toc6387998"/>
       <w:r>
         <w:t>Beschreibung Authentifizierung</w:t>
       </w:r>
-      <w:bookmarkEnd w:id="4"/>
+      <w:bookmarkEnd w:id="5"/>
     </w:p>
     <w:p>
       <w:r>
@@ -2278,22 +2367,22 @@
       <w:pPr>
         <w:pStyle w:val="Heading1"/>
       </w:pPr>
-      <w:bookmarkStart w:id="5" w:name="_Toc5306964"/>
+      <w:bookmarkStart w:id="6" w:name="_Toc6387999"/>
       <w:r>
         <w:lastRenderedPageBreak/>
         <w:t>Inbetriebnahme</w:t>
       </w:r>
-      <w:bookmarkEnd w:id="5"/>
+      <w:bookmarkEnd w:id="6"/>
     </w:p>
     <w:p>
       <w:pPr>
         <w:pStyle w:val="Heading2"/>
       </w:pPr>
-      <w:bookmarkStart w:id="6" w:name="_Toc5306965"/>
+      <w:bookmarkStart w:id="7" w:name="_Toc6388000"/>
       <w:r>
         <w:t>Überlegungen und Möglichkeiten</w:t>
       </w:r>
-      <w:bookmarkEnd w:id="6"/>
+      <w:bookmarkEnd w:id="7"/>
     </w:p>
     <w:p>
       <w:pPr>
@@ -2454,7 +2543,7 @@
       <w:pPr>
         <w:pStyle w:val="Heading2"/>
       </w:pPr>
-      <w:bookmarkStart w:id="7" w:name="_Toc5306966"/>
+      <w:bookmarkStart w:id="8" w:name="_Toc6388001"/>
       <w:r>
         <w:t xml:space="preserve">Variante 1: Verwendung der durch uns gehosteten </w:t>
       </w:r>
@@ -2466,7 +2555,7 @@
       <w:r>
         <w:t xml:space="preserve"> Lösung</w:t>
       </w:r>
-      <w:bookmarkEnd w:id="7"/>
+      <w:bookmarkEnd w:id="8"/>
     </w:p>
     <w:p>
       <w:pPr>
@@ -2523,7 +2612,7 @@
       <w:pPr>
         <w:pStyle w:val="Heading2"/>
       </w:pPr>
-      <w:bookmarkStart w:id="8" w:name="_Toc5306967"/>
+      <w:bookmarkStart w:id="9" w:name="_Toc6388002"/>
       <w:r>
         <w:t xml:space="preserve">Variante 2: Eigenes </w:t>
       </w:r>
@@ -2539,7 +2628,7 @@
       <w:r>
         <w:t>Deployment</w:t>
       </w:r>
-      <w:bookmarkEnd w:id="8"/>
+      <w:bookmarkEnd w:id="9"/>
       <w:proofErr w:type="spellEnd"/>
     </w:p>
     <w:p>
@@ -3263,7 +3352,13 @@
         <w:rPr>
           <w:b/>
         </w:rPr>
-        <w:t>DATENBANKURL</w:t>
+        <w:t>DATENBAN</w:t>
+      </w:r>
+      <w:r>
+        <w:rPr>
+          <w:b/>
+        </w:rPr>
+        <w:t>KHOST:5432/DATENBANKNAME</w:t>
       </w:r>
     </w:p>
     <w:p>
@@ -3273,6 +3368,10 @@
       </w:pPr>
     </w:p>
     <w:p>
+      <w:pPr>
+        <w:spacing w:after="200"/>
+        <w:jc w:val="left"/>
+      </w:pPr>
       <w:r>
         <w:t xml:space="preserve">Da unser </w:t>
       </w:r>
@@ -3282,7 +3381,7 @@
       </w:r>
       <w:proofErr w:type="spellEnd"/>
       <w:r>
-        <w:t xml:space="preserve"> diese </w:t>
+        <w:t xml:space="preserve"> und die Applikation diese </w:t>
       </w:r>
       <w:proofErr w:type="spellStart"/>
       <w:r>
@@ -3290,94 +3389,65 @@
       </w:r>
       <w:proofErr w:type="spellEnd"/>
       <w:r>
-        <w:t xml:space="preserve"> benötigt, müsse sie in den </w:t>
+        <w:t xml:space="preserve"> benötigen, kopieren wir das Template «</w:t>
       </w:r>
       <w:proofErr w:type="spellStart"/>
       <w:r>
-        <w:t>Bereicht</w:t>
+        <w:t>config</w:t>
       </w:r>
       <w:proofErr w:type="spellEnd"/>
       <w:r>
-        <w:t xml:space="preserve"> «</w:t>
-      </w:r>
-      <w:r>
-        <w:rPr>
-          <w:b/>
-        </w:rPr>
-        <w:t>ext</w:t>
-      </w:r>
-      <w:r>
-        <w:t>» in der «</w:t>
+        <w:t>/</w:t>
+      </w:r>
+      <w:proofErr w:type="spellStart"/>
+      <w:r>
+        <w:t>application.properties.template</w:t>
+      </w:r>
+      <w:proofErr w:type="spellEnd"/>
+      <w:r>
+        <w:t>» nach «</w:t>
+      </w:r>
+      <w:proofErr w:type="spellStart"/>
+      <w:r>
+        <w:t>config</w:t>
+      </w:r>
+      <w:proofErr w:type="spellEnd"/>
+      <w:r>
+        <w:t>/</w:t>
+      </w:r>
+      <w:proofErr w:type="spellStart"/>
+      <w:r>
+        <w:t>application.properties</w:t>
+      </w:r>
+      <w:proofErr w:type="spellEnd"/>
+      <w:r>
+        <w:t xml:space="preserve">» und tragen diese dort ein. Unser </w:t>
+      </w:r>
+      <w:proofErr w:type="spellStart"/>
+      <w:r>
+        <w:t>Buildsystem</w:t>
+      </w:r>
+      <w:proofErr w:type="spellEnd"/>
+      <w:r>
+        <w:t xml:space="preserve"> als auch die </w:t>
+      </w:r>
+      <w:proofErr w:type="spellStart"/>
+      <w:r>
+        <w:t>Aplikation</w:t>
+      </w:r>
+      <w:proofErr w:type="spellEnd"/>
+      <w:r>
+        <w:t xml:space="preserve"> selber verwenden untereinander unterschiedliche &amp; inkompatible URL Formate, weshalb die URL </w:t>
       </w:r>
       <w:proofErr w:type="spellStart"/>
       <w:proofErr w:type="gramStart"/>
       <w:r>
-        <w:rPr>
-          <w:b/>
-        </w:rPr>
-        <w:t>build.gradle</w:t>
+        <w:t>zwei mal</w:t>
       </w:r>
       <w:proofErr w:type="spellEnd"/>
       <w:proofErr w:type="gramEnd"/>
       <w:r>
-        <w:t>» eingetragen werden. Beispiel:</w:t>
-      </w:r>
-    </w:p>
-    <w:p/>
-    <w:p>
-      <w:r>
-        <w:rPr>
-          <w:noProof/>
-        </w:rPr>
-        <w:drawing>
-          <wp:inline distT="0" distB="0" distL="0" distR="0" wp14:anchorId="654A9A18" wp14:editId="0FF09E44">
-            <wp:extent cx="6209665" cy="1709420"/>
-            <wp:effectExtent l="0" t="0" r="635" b="5080"/>
-            <wp:docPr id="1" name="Picture 1"/>
-            <wp:cNvGraphicFramePr>
-              <a:graphicFrameLocks xmlns:a="http://schemas.openxmlformats.org/drawingml/2006/main" noChangeAspect="1"/>
-            </wp:cNvGraphicFramePr>
-            <a:graphic xmlns:a="http://schemas.openxmlformats.org/drawingml/2006/main">
-              <a:graphicData uri="http://schemas.openxmlformats.org/drawingml/2006/picture">
-                <pic:pic xmlns:pic="http://schemas.openxmlformats.org/drawingml/2006/picture">
-                  <pic:nvPicPr>
-                    <pic:cNvPr id="1" name=""/>
-                    <pic:cNvPicPr/>
-                  </pic:nvPicPr>
-                  <pic:blipFill>
-                    <a:blip r:embed="rId15"/>
-                    <a:stretch>
-                      <a:fillRect/>
-                    </a:stretch>
-                  </pic:blipFill>
-                  <pic:spPr>
-                    <a:xfrm>
-                      <a:off x="0" y="0"/>
-                      <a:ext cx="6209665" cy="1709420"/>
-                    </a:xfrm>
-                    <a:prstGeom prst="rect">
-                      <a:avLst/>
-                    </a:prstGeom>
-                  </pic:spPr>
-                </pic:pic>
-              </a:graphicData>
-            </a:graphic>
-          </wp:inline>
-        </w:drawing>
-      </w:r>
-    </w:p>
-    <w:p/>
-    <w:p>
-      <w:r>
-        <w:t xml:space="preserve">Hinweis: Die einzelnen drei Komponenten müssen getrennt kopiert werden, da der </w:t>
-      </w:r>
-      <w:proofErr w:type="spellStart"/>
-      <w:r>
-        <w:t>Heroku</w:t>
-      </w:r>
-      <w:proofErr w:type="spellEnd"/>
-      <w:r>
-        <w:t xml:space="preserve"> Link anders als ein JDBC Link aufgebaut ist:</w:t>
+        <w:t xml:space="preserve"> zu konfigurieren ist (aber in einem unterschiedlichen Format):</w:t>
       </w:r>
     </w:p>
     <w:p>
@@ -3415,6 +3485,461 @@
       <w:r>
         <w:t>Integration von Benutzername und Passwort in den Link</w:t>
       </w:r>
+    </w:p>
+    <w:p>
+      <w:r>
+        <w:t>Eine fiktive Beispielkonfiguration sieht wie folgt aus:</w:t>
+      </w:r>
+    </w:p>
+    <w:tbl>
+      <w:tblPr>
+        <w:tblStyle w:val="TableGrid"/>
+        <w:tblW w:w="9769" w:type="dxa"/>
+        <w:tblLook w:val="04A0" w:firstRow="1" w:lastRow="0" w:firstColumn="1" w:lastColumn="0" w:noHBand="0" w:noVBand="1"/>
+      </w:tblPr>
+      <w:tblGrid>
+        <w:gridCol w:w="9769"/>
+      </w:tblGrid>
+      <w:tr>
+        <w:trPr>
+          <w:trHeight w:val="316"/>
+        </w:trPr>
+        <w:tc>
+          <w:tcPr>
+            <w:tcW w:w="9769" w:type="dxa"/>
+            <w:shd w:val="clear" w:color="auto" w:fill="8DB3E2" w:themeFill="text2" w:themeFillTint="66"/>
+            <w:vAlign w:val="center"/>
+          </w:tcPr>
+          <w:p>
+            <w:pPr>
+              <w:pStyle w:val="TitelTableOfContent"/>
+              <w:tabs>
+                <w:tab w:val="center" w:pos="1281"/>
+              </w:tabs>
+              <w:rPr>
+                <w:szCs w:val="22"/>
+                <w:lang w:val="en-GB"/>
+              </w:rPr>
+            </w:pPr>
+            <w:proofErr w:type="spellStart"/>
+            <w:r>
+              <w:rPr>
+                <w:szCs w:val="22"/>
+                <w:lang w:val="en-GB"/>
+              </w:rPr>
+              <w:t>Fiktive</w:t>
+            </w:r>
+            <w:proofErr w:type="spellEnd"/>
+            <w:r>
+              <w:rPr>
+                <w:szCs w:val="22"/>
+                <w:lang w:val="en-GB"/>
+              </w:rPr>
+              <w:t xml:space="preserve"> </w:t>
+            </w:r>
+            <w:proofErr w:type="spellStart"/>
+            <w:r>
+              <w:rPr>
+                <w:szCs w:val="22"/>
+                <w:lang w:val="en-GB"/>
+              </w:rPr>
+              <w:t>Konfiguration</w:t>
+            </w:r>
+            <w:proofErr w:type="spellEnd"/>
+            <w:r>
+              <w:rPr>
+                <w:szCs w:val="22"/>
+                <w:lang w:val="en-GB"/>
+              </w:rPr>
+              <w:t xml:space="preserve"> config/</w:t>
+            </w:r>
+            <w:proofErr w:type="spellStart"/>
+            <w:r>
+              <w:rPr>
+                <w:szCs w:val="22"/>
+                <w:lang w:val="en-GB"/>
+              </w:rPr>
+              <w:t>application.p</w:t>
+            </w:r>
+            <w:r>
+              <w:rPr>
+                <w:szCs w:val="22"/>
+                <w:lang w:val="en-GB"/>
+              </w:rPr>
+              <w:t>roperties</w:t>
+            </w:r>
+            <w:proofErr w:type="spellEnd"/>
+          </w:p>
+        </w:tc>
+      </w:tr>
+      <w:tr>
+        <w:trPr>
+          <w:trHeight w:val="4085"/>
+        </w:trPr>
+        <w:tc>
+          <w:tcPr>
+            <w:tcW w:w="9769" w:type="dxa"/>
+            <w:vAlign w:val="center"/>
+          </w:tcPr>
+          <w:p>
+            <w:pPr>
+              <w:pStyle w:val="TitelTableOfContent"/>
+              <w:rPr>
+                <w:b w:val="0"/>
+                <w:szCs w:val="22"/>
+                <w:lang w:val="en-GB"/>
+              </w:rPr>
+            </w:pPr>
+            <w:r>
+              <w:rPr>
+                <w:b w:val="0"/>
+                <w:szCs w:val="22"/>
+                <w:lang w:val="en-GB"/>
+              </w:rPr>
+              <w:t># Runtime settings for our Spring application (Required for runtime and development)</w:t>
+            </w:r>
+          </w:p>
+          <w:p>
+            <w:pPr>
+              <w:pStyle w:val="TitelTableOfContent"/>
+              <w:rPr>
+                <w:b w:val="0"/>
+                <w:szCs w:val="22"/>
+                <w:lang w:val="en-GB"/>
+              </w:rPr>
+            </w:pPr>
+            <w:r>
+              <w:rPr>
+                <w:b w:val="0"/>
+                <w:szCs w:val="22"/>
+                <w:lang w:val="en-GB"/>
+              </w:rPr>
+              <w:t>PORT=8000</w:t>
+            </w:r>
+          </w:p>
+          <w:p>
+            <w:pPr>
+              <w:pStyle w:val="TitelTableOfContent"/>
+              <w:rPr>
+                <w:b w:val="0"/>
+                <w:szCs w:val="22"/>
+                <w:lang w:val="en-GB"/>
+              </w:rPr>
+            </w:pPr>
+            <w:r>
+              <w:rPr>
+                <w:b w:val="0"/>
+                <w:szCs w:val="22"/>
+                <w:lang w:val="en-GB"/>
+              </w:rPr>
+              <w:t>DATABASE_URL=postgres://</w:t>
+            </w:r>
+            <w:r>
+              <w:rPr>
+                <w:b w:val="0"/>
+                <w:szCs w:val="22"/>
+                <w:lang w:val="en-GB"/>
+              </w:rPr>
+              <w:t>uv</w:t>
+            </w:r>
+            <w:r>
+              <w:rPr>
+                <w:b w:val="0"/>
+                <w:szCs w:val="22"/>
+                <w:lang w:val="en-GB"/>
+              </w:rPr>
+              <w:t>yrwlvnktgls</w:t>
+            </w:r>
+            <w:r>
+              <w:rPr>
+                <w:b w:val="0"/>
+                <w:szCs w:val="22"/>
+                <w:lang w:val="en-GB"/>
+              </w:rPr>
+              <w:t>a</w:t>
+            </w:r>
+            <w:r>
+              <w:rPr>
+                <w:b w:val="0"/>
+                <w:szCs w:val="22"/>
+                <w:lang w:val="en-GB"/>
+              </w:rPr>
+              <w:t>:</w:t>
+            </w:r>
+            <w:r>
+              <w:rPr>
+                <w:b w:val="0"/>
+                <w:szCs w:val="22"/>
+                <w:lang w:val="en-GB"/>
+              </w:rPr>
+              <w:t>44</w:t>
+            </w:r>
+            <w:r>
+              <w:rPr>
+                <w:b w:val="0"/>
+                <w:szCs w:val="22"/>
+                <w:lang w:val="en-GB"/>
+              </w:rPr>
+              <w:t>ce2bd0901d80f3be93968c0552e59ea29ddc3a284cbd7edaa</w:t>
+            </w:r>
+            <w:r>
+              <w:rPr>
+                <w:b w:val="0"/>
+                <w:szCs w:val="22"/>
+                <w:lang w:val="en-GB"/>
+              </w:rPr>
+              <w:t>20</w:t>
+            </w:r>
+            <w:r>
+              <w:rPr>
+                <w:b w:val="0"/>
+                <w:szCs w:val="22"/>
+                <w:lang w:val="en-GB"/>
+              </w:rPr>
+              <w:t>ed224ad1eb4@ec2-54-22</w:t>
+            </w:r>
+            <w:r>
+              <w:rPr>
+                <w:b w:val="0"/>
+                <w:szCs w:val="22"/>
+                <w:lang w:val="en-GB"/>
+              </w:rPr>
+              <w:t>1</w:t>
+            </w:r>
+            <w:r>
+              <w:rPr>
+                <w:b w:val="0"/>
+                <w:szCs w:val="22"/>
+                <w:lang w:val="en-GB"/>
+              </w:rPr>
+              <w:t>-113-7.compute-</w:t>
+            </w:r>
+            <w:r>
+              <w:rPr>
+                <w:b w:val="0"/>
+                <w:szCs w:val="22"/>
+                <w:lang w:val="en-GB"/>
+              </w:rPr>
+              <w:t>2</w:t>
+            </w:r>
+            <w:r>
+              <w:rPr>
+                <w:b w:val="0"/>
+                <w:szCs w:val="22"/>
+                <w:lang w:val="en-GB"/>
+              </w:rPr>
+              <w:t>.amazonaws.com:5432/d6hg874i8q0qau</w:t>
+            </w:r>
+          </w:p>
+          <w:p>
+            <w:pPr>
+              <w:pStyle w:val="TitelTableOfContent"/>
+              <w:rPr>
+                <w:b w:val="0"/>
+                <w:szCs w:val="22"/>
+                <w:lang w:val="en-GB"/>
+              </w:rPr>
+            </w:pPr>
+          </w:p>
+          <w:p>
+            <w:pPr>
+              <w:pStyle w:val="TitelTableOfContent"/>
+              <w:rPr>
+                <w:b w:val="0"/>
+                <w:szCs w:val="22"/>
+                <w:lang w:val="en-GB"/>
+              </w:rPr>
+            </w:pPr>
+            <w:r>
+              <w:rPr>
+                <w:b w:val="0"/>
+                <w:szCs w:val="22"/>
+                <w:lang w:val="en-GB"/>
+              </w:rPr>
+              <w:t xml:space="preserve"># Build time settings for the </w:t>
+            </w:r>
+            <w:proofErr w:type="spellStart"/>
+            <w:r>
+              <w:rPr>
+                <w:b w:val="0"/>
+                <w:szCs w:val="22"/>
+                <w:lang w:val="en-GB"/>
+              </w:rPr>
+              <w:t>Jooq</w:t>
+            </w:r>
+            <w:proofErr w:type="spellEnd"/>
+            <w:r>
+              <w:rPr>
+                <w:b w:val="0"/>
+                <w:szCs w:val="22"/>
+                <w:lang w:val="en-GB"/>
+              </w:rPr>
+              <w:t xml:space="preserve"> SQL table generation + Flyway data migration (Required for development only)</w:t>
+            </w:r>
+          </w:p>
+          <w:p>
+            <w:pPr>
+              <w:pStyle w:val="TitelTableOfContent"/>
+              <w:rPr>
+                <w:b w:val="0"/>
+                <w:szCs w:val="22"/>
+                <w:lang w:val="en-GB"/>
+              </w:rPr>
+            </w:pPr>
+            <w:r>
+              <w:rPr>
+                <w:b w:val="0"/>
+                <w:szCs w:val="22"/>
+                <w:lang w:val="en-GB"/>
+              </w:rPr>
+              <w:t>JDBC_DATABASE_URL=</w:t>
+            </w:r>
+            <w:proofErr w:type="gramStart"/>
+            <w:r>
+              <w:rPr>
+                <w:b w:val="0"/>
+                <w:szCs w:val="22"/>
+                <w:lang w:val="en-GB"/>
+              </w:rPr>
+              <w:t>jdbc:postgresql://ec2-54-22</w:t>
+            </w:r>
+            <w:r>
+              <w:rPr>
+                <w:b w:val="0"/>
+                <w:szCs w:val="22"/>
+                <w:lang w:val="en-GB"/>
+              </w:rPr>
+              <w:t>1</w:t>
+            </w:r>
+            <w:r>
+              <w:rPr>
+                <w:b w:val="0"/>
+                <w:szCs w:val="22"/>
+                <w:lang w:val="en-GB"/>
+              </w:rPr>
+              <w:t>-113-7.compute-</w:t>
+            </w:r>
+            <w:r>
+              <w:rPr>
+                <w:b w:val="0"/>
+                <w:szCs w:val="22"/>
+                <w:lang w:val="en-GB"/>
+              </w:rPr>
+              <w:t>2</w:t>
+            </w:r>
+            <w:r>
+              <w:rPr>
+                <w:b w:val="0"/>
+                <w:szCs w:val="22"/>
+                <w:lang w:val="en-GB"/>
+              </w:rPr>
+              <w:t>.amazonaws.com:5432/d6hg874i8q0qau</w:t>
+            </w:r>
+            <w:proofErr w:type="gramEnd"/>
+          </w:p>
+          <w:p>
+            <w:pPr>
+              <w:pStyle w:val="TitelTableOfContent"/>
+              <w:rPr>
+                <w:b w:val="0"/>
+                <w:szCs w:val="22"/>
+                <w:lang w:val="en-GB"/>
+              </w:rPr>
+            </w:pPr>
+            <w:r>
+              <w:rPr>
+                <w:b w:val="0"/>
+                <w:szCs w:val="22"/>
+                <w:lang w:val="en-GB"/>
+              </w:rPr>
+              <w:t>JDBC_DATABASE_USER=</w:t>
+            </w:r>
+            <w:proofErr w:type="spellStart"/>
+            <w:r>
+              <w:rPr>
+                <w:b w:val="0"/>
+                <w:szCs w:val="22"/>
+                <w:lang w:val="en-GB"/>
+              </w:rPr>
+              <w:t>uv</w:t>
+            </w:r>
+            <w:r>
+              <w:rPr>
+                <w:b w:val="0"/>
+                <w:szCs w:val="22"/>
+                <w:lang w:val="en-GB"/>
+              </w:rPr>
+              <w:t>yrwlvnktgls</w:t>
+            </w:r>
+            <w:r>
+              <w:rPr>
+                <w:b w:val="0"/>
+                <w:szCs w:val="22"/>
+                <w:lang w:val="en-GB"/>
+              </w:rPr>
+              <w:t>a</w:t>
+            </w:r>
+            <w:proofErr w:type="spellEnd"/>
+          </w:p>
+          <w:p>
+            <w:pPr>
+              <w:pStyle w:val="TitelTableOfContent"/>
+              <w:rPr>
+                <w:b w:val="0"/>
+                <w:szCs w:val="22"/>
+                <w:lang w:val="en-GB"/>
+              </w:rPr>
+            </w:pPr>
+            <w:r>
+              <w:rPr>
+                <w:b w:val="0"/>
+                <w:szCs w:val="22"/>
+                <w:lang w:val="en-GB"/>
+              </w:rPr>
+              <w:t>JDBC_DATABASE_PASSWORD=</w:t>
+            </w:r>
+            <w:r>
+              <w:rPr>
+                <w:b w:val="0"/>
+                <w:szCs w:val="22"/>
+                <w:lang w:val="en-GB"/>
+              </w:rPr>
+              <w:t>44</w:t>
+            </w:r>
+            <w:r>
+              <w:rPr>
+                <w:b w:val="0"/>
+                <w:szCs w:val="22"/>
+                <w:lang w:val="en-GB"/>
+              </w:rPr>
+              <w:t>ce2bd0901d80f3be93968c0552e59ea29ddc3a284cbd7edaa</w:t>
+            </w:r>
+            <w:r>
+              <w:rPr>
+                <w:b w:val="0"/>
+                <w:szCs w:val="22"/>
+                <w:lang w:val="en-GB"/>
+              </w:rPr>
+              <w:t>20</w:t>
+            </w:r>
+            <w:r>
+              <w:rPr>
+                <w:b w:val="0"/>
+                <w:szCs w:val="22"/>
+                <w:lang w:val="en-GB"/>
+              </w:rPr>
+              <w:t>ed224ad1eb4</w:t>
+            </w:r>
+          </w:p>
+        </w:tc>
+      </w:tr>
+    </w:tbl>
+    <w:p>
+      <w:pPr>
+        <w:rPr>
+          <w:lang w:val="en-GB"/>
+        </w:rPr>
+      </w:pPr>
     </w:p>
     <w:p>
       <w:r>
@@ -3492,16 +4017,42 @@
                 <w:lang w:val="en-US"/>
               </w:rPr>
             </w:pPr>
+            <w:proofErr w:type="spellStart"/>
             <w:r>
               <w:rPr>
                 <w:b w:val="0"/>
                 <w:szCs w:val="22"/>
                 <w:lang w:val="en-US"/>
               </w:rPr>
-              <w:t>Heroku container:login</w:t>
-            </w:r>
-            <w:bookmarkStart w:id="9" w:name="_GoBack"/>
-            <w:bookmarkEnd w:id="9"/>
+              <w:t>h</w:t>
+            </w:r>
+            <w:r>
+              <w:rPr>
+                <w:b w:val="0"/>
+                <w:szCs w:val="22"/>
+                <w:lang w:val="en-US"/>
+              </w:rPr>
+              <w:t>eroku</w:t>
+            </w:r>
+            <w:proofErr w:type="spellEnd"/>
+            <w:r>
+              <w:rPr>
+                <w:b w:val="0"/>
+                <w:szCs w:val="22"/>
+                <w:lang w:val="en-US"/>
+              </w:rPr>
+              <w:t xml:space="preserve"> </w:t>
+            </w:r>
+            <w:proofErr w:type="spellStart"/>
+            <w:r>
+              <w:rPr>
+                <w:b w:val="0"/>
+                <w:szCs w:val="22"/>
+                <w:lang w:val="en-US"/>
+              </w:rPr>
+              <w:t>container:login</w:t>
+            </w:r>
+            <w:proofErr w:type="spellEnd"/>
           </w:p>
           <w:p>
             <w:pPr>
@@ -3610,7 +4161,23 @@
       </w:pPr>
     </w:p>
     <w:p>
-      <w:r>
+      <w:pPr>
+        <w:spacing w:after="200"/>
+        <w:jc w:val="left"/>
+        <w:rPr>
+          <w:lang w:val="en-US"/>
+        </w:rPr>
+      </w:pPr>
+      <w:r>
+        <w:rPr>
+          <w:lang w:val="en-US"/>
+        </w:rPr>
+        <w:br w:type="page"/>
+      </w:r>
+    </w:p>
+    <w:p>
+      <w:r>
+        <w:lastRenderedPageBreak/>
         <w:t>Nach dem Hochladen muss auf eine Applikationsinstanz hochskaliert werden. Das Starten der ersten Instanz kann dabei gleich beobachtet werden:</w:t>
       </w:r>
     </w:p>
@@ -3839,7 +4406,7 @@
       <w:pPr>
         <w:pStyle w:val="Heading2"/>
       </w:pPr>
-      <w:bookmarkStart w:id="10" w:name="_Toc5306968"/>
+      <w:bookmarkStart w:id="10" w:name="_Toc6388003"/>
       <w:r>
         <w:t xml:space="preserve">Variante 3: Betreiben einer Lösung ohne </w:t>
       </w:r>
@@ -3896,12 +4463,18 @@
         <w:t xml:space="preserve"> werden analog der Variante 2 in die </w:t>
       </w:r>
       <w:proofErr w:type="spellStart"/>
-      <w:proofErr w:type="gramStart"/>
-      <w:r>
-        <w:t>build.grade</w:t>
+      <w:r>
+        <w:t>config</w:t>
       </w:r>
       <w:proofErr w:type="spellEnd"/>
-      <w:proofErr w:type="gramEnd"/>
+      <w:r>
+        <w:t>/</w:t>
+      </w:r>
+      <w:proofErr w:type="spellStart"/>
+      <w:r>
+        <w:t>application.properties</w:t>
+      </w:r>
+      <w:proofErr w:type="spellEnd"/>
       <w:r>
         <w:t xml:space="preserve"> eingetragen</w:t>
       </w:r>
@@ -4064,98 +4637,10 @@
         <w:t xml:space="preserve"> Image gestartet</w:t>
       </w:r>
     </w:p>
-    <w:p>
-      <w:r>
-        <w:t xml:space="preserve">Möchte man das Projekt in eine </w:t>
-      </w:r>
-      <w:r>
-        <w:t>IDE</w:t>
-      </w:r>
-      <w:r>
-        <w:t xml:space="preserve"> importieren</w:t>
-      </w:r>
-      <w:r>
-        <w:t xml:space="preserve"> oder von der Kommandozeile aus </w:t>
-      </w:r>
-      <w:r>
-        <w:t>starten</w:t>
-      </w:r>
-      <w:r>
-        <w:t xml:space="preserve">, muss das Konfigurationstemplate </w:t>
-      </w:r>
-      <w:proofErr w:type="spellStart"/>
-      <w:r>
-        <w:t>config</w:t>
-      </w:r>
-      <w:proofErr w:type="spellEnd"/>
-      <w:r>
-        <w:t>/</w:t>
-      </w:r>
-      <w:proofErr w:type="spellStart"/>
-      <w:r>
-        <w:t>application.properties.template</w:t>
-      </w:r>
-      <w:proofErr w:type="spellEnd"/>
-      <w:r>
-        <w:t xml:space="preserve"> nach </w:t>
-      </w:r>
-      <w:proofErr w:type="spellStart"/>
-      <w:r>
-        <w:t>config</w:t>
-      </w:r>
-      <w:proofErr w:type="spellEnd"/>
-      <w:r>
-        <w:t>/</w:t>
-      </w:r>
-      <w:proofErr w:type="spellStart"/>
-      <w:r>
-        <w:t>application.properties</w:t>
-      </w:r>
-      <w:proofErr w:type="spellEnd"/>
-      <w:r>
-        <w:t xml:space="preserve"> umkopiert und </w:t>
-      </w:r>
-      <w:r>
-        <w:t xml:space="preserve">dort </w:t>
-      </w:r>
-      <w:r>
-        <w:t>die DATABASE_URL samt PORT angepasst werden</w:t>
-      </w:r>
-      <w:r>
-        <w:t xml:space="preserve"> (Die DATABASE_URL muss analog zu </w:t>
-      </w:r>
-      <w:proofErr w:type="spellStart"/>
-      <w:r>
-        <w:t>heroku</w:t>
-      </w:r>
-      <w:proofErr w:type="spellEnd"/>
-      <w:r>
-        <w:t xml:space="preserve"> </w:t>
-      </w:r>
-      <w:proofErr w:type="spellStart"/>
-      <w:r>
-        <w:t>config</w:t>
-      </w:r>
-      <w:proofErr w:type="spellEnd"/>
-      <w:r>
-        <w:t xml:space="preserve"> </w:t>
-      </w:r>
-      <w:proofErr w:type="gramStart"/>
-      <w:r>
-        <w:t>selber</w:t>
-      </w:r>
-      <w:proofErr w:type="gramEnd"/>
-      <w:r>
-        <w:t xml:space="preserve"> gebaut werden)</w:t>
-      </w:r>
-      <w:r>
-        <w:t>.</w:t>
-      </w:r>
-    </w:p>
     <w:p/>
     <w:sectPr>
-      <w:headerReference w:type="default" r:id="rId16"/>
-      <w:footerReference w:type="default" r:id="rId17"/>
+      <w:headerReference w:type="default" r:id="rId15"/>
+      <w:footerReference w:type="default" r:id="rId16"/>
       <w:pgSz w:w="11906" w:h="16838" w:code="9"/>
       <w:pgMar w:top="1269" w:right="851" w:bottom="1134" w:left="1276" w:header="709" w:footer="709" w:gutter="0"/>
       <w:cols w:space="708"/>
@@ -4266,7 +4751,7 @@
         <w:rFonts w:cs="Arial"/>
         <w:noProof/>
       </w:rPr>
-      <w:t>06.04.2019</w:t>
+      <w:t>17.04.2019</w:t>
     </w:r>
     <w:r>
       <w:rPr>
@@ -4662,6 +5147,92 @@
     </w:lvl>
   </w:abstractNum>
   <w:abstractNum w:abstractNumId="2" w15:restartNumberingAfterBreak="0">
+    <w:nsid w:val="0E574AA9"/>
+    <w:multiLevelType w:val="hybridMultilevel"/>
+    <w:tmpl w:val="E236B3B6"/>
+    <w:lvl w:ilvl="0" w:tplc="2000000F">
+      <w:start w:val="1"/>
+      <w:numFmt w:val="decimal"/>
+      <w:lvlText w:val="%1."/>
+      <w:lvlJc w:val="left"/>
+      <w:pPr>
+        <w:ind w:left="720" w:hanging="360"/>
+      </w:pPr>
+    </w:lvl>
+    <w:lvl w:ilvl="1" w:tplc="20000019" w:tentative="1">
+      <w:start w:val="1"/>
+      <w:numFmt w:val="lowerLetter"/>
+      <w:lvlText w:val="%2."/>
+      <w:lvlJc w:val="left"/>
+      <w:pPr>
+        <w:ind w:left="1440" w:hanging="360"/>
+      </w:pPr>
+    </w:lvl>
+    <w:lvl w:ilvl="2" w:tplc="2000001B" w:tentative="1">
+      <w:start w:val="1"/>
+      <w:numFmt w:val="lowerRoman"/>
+      <w:lvlText w:val="%3."/>
+      <w:lvlJc w:val="right"/>
+      <w:pPr>
+        <w:ind w:left="2160" w:hanging="180"/>
+      </w:pPr>
+    </w:lvl>
+    <w:lvl w:ilvl="3" w:tplc="2000000F" w:tentative="1">
+      <w:start w:val="1"/>
+      <w:numFmt w:val="decimal"/>
+      <w:lvlText w:val="%4."/>
+      <w:lvlJc w:val="left"/>
+      <w:pPr>
+        <w:ind w:left="2880" w:hanging="360"/>
+      </w:pPr>
+    </w:lvl>
+    <w:lvl w:ilvl="4" w:tplc="20000019" w:tentative="1">
+      <w:start w:val="1"/>
+      <w:numFmt w:val="lowerLetter"/>
+      <w:lvlText w:val="%5."/>
+      <w:lvlJc w:val="left"/>
+      <w:pPr>
+        <w:ind w:left="3600" w:hanging="360"/>
+      </w:pPr>
+    </w:lvl>
+    <w:lvl w:ilvl="5" w:tplc="2000001B" w:tentative="1">
+      <w:start w:val="1"/>
+      <w:numFmt w:val="lowerRoman"/>
+      <w:lvlText w:val="%6."/>
+      <w:lvlJc w:val="right"/>
+      <w:pPr>
+        <w:ind w:left="4320" w:hanging="180"/>
+      </w:pPr>
+    </w:lvl>
+    <w:lvl w:ilvl="6" w:tplc="2000000F" w:tentative="1">
+      <w:start w:val="1"/>
+      <w:numFmt w:val="decimal"/>
+      <w:lvlText w:val="%7."/>
+      <w:lvlJc w:val="left"/>
+      <w:pPr>
+        <w:ind w:left="5040" w:hanging="360"/>
+      </w:pPr>
+    </w:lvl>
+    <w:lvl w:ilvl="7" w:tplc="20000019" w:tentative="1">
+      <w:start w:val="1"/>
+      <w:numFmt w:val="lowerLetter"/>
+      <w:lvlText w:val="%8."/>
+      <w:lvlJc w:val="left"/>
+      <w:pPr>
+        <w:ind w:left="5760" w:hanging="360"/>
+      </w:pPr>
+    </w:lvl>
+    <w:lvl w:ilvl="8" w:tplc="2000001B" w:tentative="1">
+      <w:start w:val="1"/>
+      <w:numFmt w:val="lowerRoman"/>
+      <w:lvlText w:val="%9."/>
+      <w:lvlJc w:val="right"/>
+      <w:pPr>
+        <w:ind w:left="6480" w:hanging="180"/>
+      </w:pPr>
+    </w:lvl>
+  </w:abstractNum>
+  <w:abstractNum w:abstractNumId="3" w15:restartNumberingAfterBreak="0">
     <w:nsid w:val="11A107F4"/>
     <w:multiLevelType w:val="hybridMultilevel"/>
     <w:tmpl w:val="AF585CC6"/>
@@ -4747,7 +5318,7 @@
       </w:pPr>
     </w:lvl>
   </w:abstractNum>
-  <w:abstractNum w:abstractNumId="3" w15:restartNumberingAfterBreak="0">
+  <w:abstractNum w:abstractNumId="4" w15:restartNumberingAfterBreak="0">
     <w:nsid w:val="20BD2AF4"/>
     <w:multiLevelType w:val="multilevel"/>
     <w:tmpl w:val="5D62D9D0"/>
@@ -4863,7 +5434,7 @@
       </w:rPr>
     </w:lvl>
   </w:abstractNum>
-  <w:abstractNum w:abstractNumId="4" w15:restartNumberingAfterBreak="0">
+  <w:abstractNum w:abstractNumId="5" w15:restartNumberingAfterBreak="0">
     <w:nsid w:val="229D220F"/>
     <w:multiLevelType w:val="hybridMultilevel"/>
     <w:tmpl w:val="A4060752"/>
@@ -4949,7 +5520,7 @@
       </w:pPr>
     </w:lvl>
   </w:abstractNum>
-  <w:abstractNum w:abstractNumId="5" w15:restartNumberingAfterBreak="0">
+  <w:abstractNum w:abstractNumId="6" w15:restartNumberingAfterBreak="0">
     <w:nsid w:val="2D7F1B38"/>
     <w:multiLevelType w:val="hybridMultilevel"/>
     <w:tmpl w:val="E67E1AB6"/>
@@ -5035,7 +5606,7 @@
       </w:pPr>
     </w:lvl>
   </w:abstractNum>
-  <w:abstractNum w:abstractNumId="6" w15:restartNumberingAfterBreak="0">
+  <w:abstractNum w:abstractNumId="7" w15:restartNumberingAfterBreak="0">
     <w:nsid w:val="45840B6D"/>
     <w:multiLevelType w:val="hybridMultilevel"/>
     <w:tmpl w:val="1AA6987E"/>
@@ -5148,7 +5719,7 @@
       </w:rPr>
     </w:lvl>
   </w:abstractNum>
-  <w:abstractNum w:abstractNumId="7" w15:restartNumberingAfterBreak="0">
+  <w:abstractNum w:abstractNumId="8" w15:restartNumberingAfterBreak="0">
     <w:nsid w:val="53D721B5"/>
     <w:multiLevelType w:val="hybridMultilevel"/>
     <w:tmpl w:val="8FAC4ACC"/>
@@ -5234,7 +5805,7 @@
       </w:pPr>
     </w:lvl>
   </w:abstractNum>
-  <w:abstractNum w:abstractNumId="8" w15:restartNumberingAfterBreak="0">
+  <w:abstractNum w:abstractNumId="9" w15:restartNumberingAfterBreak="0">
     <w:nsid w:val="605747E4"/>
     <w:multiLevelType w:val="hybridMultilevel"/>
     <w:tmpl w:val="49F837B0"/>
@@ -5321,7 +5892,7 @@
       </w:pPr>
     </w:lvl>
   </w:abstractNum>
-  <w:abstractNum w:abstractNumId="9" w15:restartNumberingAfterBreak="0">
+  <w:abstractNum w:abstractNumId="10" w15:restartNumberingAfterBreak="0">
     <w:nsid w:val="67DD654B"/>
     <w:multiLevelType w:val="hybridMultilevel"/>
     <w:tmpl w:val="5E58DF1E"/>
@@ -5435,34 +6006,37 @@
     </w:lvl>
   </w:abstractNum>
   <w:num w:numId="1">
-    <w:abstractNumId w:val="8"/>
+    <w:abstractNumId w:val="9"/>
   </w:num>
   <w:num w:numId="2">
-    <w:abstractNumId w:val="3"/>
+    <w:abstractNumId w:val="4"/>
   </w:num>
   <w:num w:numId="3">
-    <w:abstractNumId w:val="9"/>
+    <w:abstractNumId w:val="10"/>
   </w:num>
   <w:num w:numId="4">
     <w:abstractNumId w:val="0"/>
   </w:num>
   <w:num w:numId="5">
-    <w:abstractNumId w:val="5"/>
+    <w:abstractNumId w:val="6"/>
   </w:num>
   <w:num w:numId="6">
-    <w:abstractNumId w:val="2"/>
+    <w:abstractNumId w:val="3"/>
   </w:num>
   <w:num w:numId="7">
     <w:abstractNumId w:val="1"/>
   </w:num>
   <w:num w:numId="8">
-    <w:abstractNumId w:val="4"/>
+    <w:abstractNumId w:val="5"/>
   </w:num>
   <w:num w:numId="9">
+    <w:abstractNumId w:val="8"/>
+  </w:num>
+  <w:num w:numId="10">
     <w:abstractNumId w:val="7"/>
   </w:num>
-  <w:num w:numId="10">
-    <w:abstractNumId w:val="6"/>
+  <w:num w:numId="11">
+    <w:abstractNumId w:val="2"/>
   </w:num>
   <w:numIdMacAtCleanup w:val="10"/>
 </w:numbering>
@@ -7639,7 +8213,7 @@
     <w:charset w:val="00"/>
     <w:family w:val="swiss"/>
     <w:pitch w:val="variable"/>
-    <w:sig w:usb0="E0002EFF" w:usb1="C000247B" w:usb2="00000009" w:usb3="00000000" w:csb0="000001FF" w:csb1="00000000"/>
+    <w:sig w:usb0="E0002AFF" w:usb1="C000247B" w:usb2="00000009" w:usb3="00000000" w:csb0="000001FF" w:csb1="00000000"/>
   </w:font>
   <w:font w:name="Arial">
     <w:panose1 w:val="020B0604020202020204"/>
@@ -7735,6 +8309,7 @@
     <w:rsid w:val="00651C96"/>
     <w:rsid w:val="006B7F4D"/>
     <w:rsid w:val="006D14DC"/>
+    <w:rsid w:val="006D2549"/>
     <w:rsid w:val="006E7DAB"/>
     <w:rsid w:val="006F3D5D"/>
     <w:rsid w:val="0073410A"/>
@@ -7796,8 +8371,8 @@
   </m:mathPr>
   <w:themeFontLang w:val="de-DE"/>
   <w:clrSchemeMapping w:bg1="light1" w:t1="dark1" w:bg2="light2" w:t2="dark2" w:accent1="accent1" w:accent2="accent2" w:accent3="accent3" w:accent4="accent4" w:accent5="accent5" w:accent6="accent6" w:hyperlink="hyperlink" w:followedHyperlink="followedHyperlink"/>
-  <w:decimalSymbol w:val="."/>
-  <w:listSeparator w:val=";"/>
+  <w:decimalSymbol w:val=","/>
+  <w:listSeparator w:val=","/>
   <w14:defaultImageDpi w14:val="32767"/>
   <w15:chartTrackingRefBased/>
 </w:settings>
@@ -8661,7 +9236,7 @@
 </file>
 
 <file path=customXml/itemProps1.xml><?xml version="1.0" encoding="utf-8"?>
-<ds:datastoreItem xmlns:ds="http://schemas.openxmlformats.org/officeDocument/2006/customXml" ds:itemID="{D21FF25B-156A-4225-B160-E778E7FCE302}">
+<ds:datastoreItem xmlns:ds="http://schemas.openxmlformats.org/officeDocument/2006/customXml" ds:itemID="{7D3AA68E-B0E8-4D9C-8693-C4C4F0E652D4}">
   <ds:schemaRefs>
     <ds:schemaRef ds:uri="http://schemas.openxmlformats.org/officeDocument/2006/bibliography"/>
   </ds:schemaRefs>

</xml_diff>

<commit_message>
Add the frontend documentation
</commit_message>
<xml_diff>
--- a/doc/Dokumentation.docx
+++ b/doc/Dokumentation.docx
@@ -310,7 +310,7 @@
         <w:t>.0.</w:t>
       </w:r>
       <w:r>
-        <w:t>3</w:t>
+        <w:t>4</w:t>
       </w:r>
     </w:p>
     <w:p>
@@ -361,7 +361,7 @@
         <w:t>0.0.</w:t>
       </w:r>
       <w:r>
-        <w:t>3</w:t>
+        <w:t>4</w:t>
       </w:r>
     </w:p>
     <w:p>
@@ -382,13 +382,13 @@
         <w:tab/>
       </w:r>
       <w:r>
-        <w:t>17</w:t>
+        <w:t>04</w:t>
       </w:r>
       <w:r>
         <w:t>.0</w:t>
       </w:r>
       <w:r>
-        <w:t>4</w:t>
+        <w:t>5</w:t>
       </w:r>
       <w:r>
         <w:t>.2019</w:t>
@@ -992,6 +992,96 @@
           </w:p>
         </w:tc>
       </w:tr>
+      <w:tr>
+        <w:tc>
+          <w:tcPr>
+            <w:tcW w:w="1191" w:type="dxa"/>
+            <w:vAlign w:val="center"/>
+          </w:tcPr>
+          <w:p>
+            <w:pPr>
+              <w:pStyle w:val="TitelTableOfContent"/>
+              <w:rPr>
+                <w:b w:val="0"/>
+                <w:szCs w:val="22"/>
+              </w:rPr>
+            </w:pPr>
+            <w:r>
+              <w:rPr>
+                <w:b w:val="0"/>
+                <w:szCs w:val="22"/>
+              </w:rPr>
+              <w:t>0.0.4</w:t>
+            </w:r>
+          </w:p>
+        </w:tc>
+        <w:tc>
+          <w:tcPr>
+            <w:tcW w:w="1356" w:type="dxa"/>
+            <w:vAlign w:val="center"/>
+          </w:tcPr>
+          <w:p>
+            <w:pPr>
+              <w:pStyle w:val="TitelTableOfContent"/>
+              <w:rPr>
+                <w:b w:val="0"/>
+                <w:szCs w:val="22"/>
+              </w:rPr>
+            </w:pPr>
+            <w:r>
+              <w:rPr>
+                <w:b w:val="0"/>
+                <w:szCs w:val="22"/>
+              </w:rPr>
+              <w:t>04.05.2019</w:t>
+            </w:r>
+          </w:p>
+        </w:tc>
+        <w:tc>
+          <w:tcPr>
+            <w:tcW w:w="5103" w:type="dxa"/>
+            <w:vAlign w:val="center"/>
+          </w:tcPr>
+          <w:p>
+            <w:pPr>
+              <w:pStyle w:val="TitelTableOfContent"/>
+              <w:rPr>
+                <w:b w:val="0"/>
+                <w:szCs w:val="22"/>
+              </w:rPr>
+            </w:pPr>
+            <w:r>
+              <w:rPr>
+                <w:b w:val="0"/>
+                <w:szCs w:val="22"/>
+              </w:rPr>
+              <w:t>Hinzufügen des Projektlayouts und der Frontenddokumentation</w:t>
+            </w:r>
+          </w:p>
+        </w:tc>
+        <w:tc>
+          <w:tcPr>
+            <w:tcW w:w="2268" w:type="dxa"/>
+            <w:vAlign w:val="center"/>
+          </w:tcPr>
+          <w:p>
+            <w:pPr>
+              <w:pStyle w:val="TitelTableOfContent"/>
+              <w:rPr>
+                <w:b w:val="0"/>
+                <w:szCs w:val="22"/>
+              </w:rPr>
+            </w:pPr>
+            <w:r>
+              <w:rPr>
+                <w:b w:val="0"/>
+                <w:szCs w:val="22"/>
+              </w:rPr>
+              <w:t>Simon Wächter</w:t>
+            </w:r>
+          </w:p>
+        </w:tc>
+      </w:tr>
     </w:tbl>
     <w:p>
       <w:pPr>
@@ -1022,8 +1112,6 @@
             <w:t>Inhaltsverzeichnis</w:t>
           </w:r>
         </w:p>
-        <w:bookmarkStart w:id="0" w:name="_GoBack"/>
-        <w:bookmarkEnd w:id="0"/>
         <w:p>
           <w:pPr>
             <w:pStyle w:val="TOC1"/>
@@ -1031,7 +1119,7 @@
               <w:rFonts w:asciiTheme="minorHAnsi" w:eastAsiaTheme="minorEastAsia" w:hAnsiTheme="minorHAnsi"/>
               <w:b w:val="0"/>
               <w:noProof/>
-              <w:lang w:val="en-CH" w:eastAsia="en-CH"/>
+              <w:lang w:eastAsia="de-CH"/>
             </w:rPr>
           </w:pPr>
           <w:r>
@@ -1043,7 +1131,7 @@
           <w:r>
             <w:fldChar w:fldCharType="separate"/>
           </w:r>
-          <w:hyperlink w:anchor="_Toc6477219" w:history="1">
+          <w:hyperlink w:anchor="_Toc7882610" w:history="1">
             <w:r>
               <w:rPr>
                 <w:rStyle w:val="Hyperlink"/>
@@ -1056,7 +1144,7 @@
                 <w:rFonts w:asciiTheme="minorHAnsi" w:eastAsiaTheme="minorEastAsia" w:hAnsiTheme="minorHAnsi"/>
                 <w:b w:val="0"/>
                 <w:noProof/>
-                <w:lang w:val="en-CH" w:eastAsia="en-CH"/>
+                <w:lang w:eastAsia="de-CH"/>
               </w:rPr>
               <w:tab/>
             </w:r>
@@ -1086,7 +1174,7 @@
                 <w:noProof/>
                 <w:webHidden/>
               </w:rPr>
-              <w:instrText xml:space="preserve"> PAGEREF _Toc6477219 \h </w:instrText>
+              <w:instrText xml:space="preserve"> PAGEREF _Toc7882610 \h </w:instrText>
             </w:r>
             <w:r>
               <w:rPr>
@@ -1127,10 +1215,10 @@
             <w:rPr>
               <w:rFonts w:asciiTheme="minorHAnsi" w:eastAsiaTheme="minorEastAsia" w:hAnsiTheme="minorHAnsi"/>
               <w:noProof/>
-              <w:lang w:val="en-CH" w:eastAsia="en-CH"/>
+              <w:lang w:eastAsia="de-CH"/>
             </w:rPr>
           </w:pPr>
-          <w:hyperlink w:anchor="_Toc6477220" w:history="1">
+          <w:hyperlink w:anchor="_Toc7882611" w:history="1">
             <w:r>
               <w:rPr>
                 <w:rStyle w:val="Hyperlink"/>
@@ -1142,7 +1230,7 @@
               <w:rPr>
                 <w:rFonts w:asciiTheme="minorHAnsi" w:eastAsiaTheme="minorEastAsia" w:hAnsiTheme="minorHAnsi"/>
                 <w:noProof/>
-                <w:lang w:val="en-CH" w:eastAsia="en-CH"/>
+                <w:lang w:eastAsia="de-CH"/>
               </w:rPr>
               <w:tab/>
             </w:r>
@@ -1172,7 +1260,7 @@
                 <w:noProof/>
                 <w:webHidden/>
               </w:rPr>
-              <w:instrText xml:space="preserve"> PAGEREF _Toc6477220 \h </w:instrText>
+              <w:instrText xml:space="preserve"> PAGEREF _Toc7882611 \h </w:instrText>
             </w:r>
             <w:r>
               <w:rPr>
@@ -1213,10 +1301,10 @@
             <w:rPr>
               <w:rFonts w:asciiTheme="minorHAnsi" w:eastAsiaTheme="minorEastAsia" w:hAnsiTheme="minorHAnsi"/>
               <w:noProof/>
-              <w:lang w:val="en-CH" w:eastAsia="en-CH"/>
+              <w:lang w:eastAsia="de-CH"/>
             </w:rPr>
           </w:pPr>
-          <w:hyperlink w:anchor="_Toc6477221" w:history="1">
+          <w:hyperlink w:anchor="_Toc7882612" w:history="1">
             <w:r>
               <w:rPr>
                 <w:rStyle w:val="Hyperlink"/>
@@ -1228,7 +1316,7 @@
               <w:rPr>
                 <w:rFonts w:asciiTheme="minorHAnsi" w:eastAsiaTheme="minorEastAsia" w:hAnsiTheme="minorHAnsi"/>
                 <w:noProof/>
-                <w:lang w:val="en-CH" w:eastAsia="en-CH"/>
+                <w:lang w:eastAsia="de-CH"/>
               </w:rPr>
               <w:tab/>
             </w:r>
@@ -1258,7 +1346,7 @@
                 <w:noProof/>
                 <w:webHidden/>
               </w:rPr>
-              <w:instrText xml:space="preserve"> PAGEREF _Toc6477221 \h </w:instrText>
+              <w:instrText xml:space="preserve"> PAGEREF _Toc7882612 \h </w:instrText>
             </w:r>
             <w:r>
               <w:rPr>
@@ -1299,10 +1387,10 @@
             <w:rPr>
               <w:rFonts w:asciiTheme="minorHAnsi" w:eastAsiaTheme="minorEastAsia" w:hAnsiTheme="minorHAnsi"/>
               <w:noProof/>
-              <w:lang w:val="en-CH" w:eastAsia="en-CH"/>
+              <w:lang w:eastAsia="de-CH"/>
             </w:rPr>
           </w:pPr>
-          <w:hyperlink w:anchor="_Toc6477222" w:history="1">
+          <w:hyperlink w:anchor="_Toc7882613" w:history="1">
             <w:r>
               <w:rPr>
                 <w:rStyle w:val="Hyperlink"/>
@@ -1314,7 +1402,7 @@
               <w:rPr>
                 <w:rFonts w:asciiTheme="minorHAnsi" w:eastAsiaTheme="minorEastAsia" w:hAnsiTheme="minorHAnsi"/>
                 <w:noProof/>
-                <w:lang w:val="en-CH" w:eastAsia="en-CH"/>
+                <w:lang w:eastAsia="de-CH"/>
               </w:rPr>
               <w:tab/>
             </w:r>
@@ -1344,7 +1432,7 @@
                 <w:noProof/>
                 <w:webHidden/>
               </w:rPr>
-              <w:instrText xml:space="preserve"> PAGEREF _Toc6477222 \h </w:instrText>
+              <w:instrText xml:space="preserve"> PAGEREF _Toc7882613 \h </w:instrText>
             </w:r>
             <w:r>
               <w:rPr>
@@ -1385,10 +1473,10 @@
             <w:rPr>
               <w:rFonts w:asciiTheme="minorHAnsi" w:eastAsiaTheme="minorEastAsia" w:hAnsiTheme="minorHAnsi"/>
               <w:noProof/>
-              <w:lang w:val="en-CH" w:eastAsia="en-CH"/>
+              <w:lang w:eastAsia="de-CH"/>
             </w:rPr>
           </w:pPr>
-          <w:hyperlink w:anchor="_Toc6477223" w:history="1">
+          <w:hyperlink w:anchor="_Toc7882614" w:history="1">
             <w:r>
               <w:rPr>
                 <w:rStyle w:val="Hyperlink"/>
@@ -1400,7 +1488,7 @@
               <w:rPr>
                 <w:rFonts w:asciiTheme="minorHAnsi" w:eastAsiaTheme="minorEastAsia" w:hAnsiTheme="minorHAnsi"/>
                 <w:noProof/>
-                <w:lang w:val="en-CH" w:eastAsia="en-CH"/>
+                <w:lang w:eastAsia="de-CH"/>
               </w:rPr>
               <w:tab/>
             </w:r>
@@ -1430,7 +1518,7 @@
                 <w:noProof/>
                 <w:webHidden/>
               </w:rPr>
-              <w:instrText xml:space="preserve"> PAGEREF _Toc6477223 \h </w:instrText>
+              <w:instrText xml:space="preserve"> PAGEREF _Toc7882614 \h </w:instrText>
             </w:r>
             <w:r>
               <w:rPr>
@@ -1468,10 +1556,10 @@
               <w:rFonts w:asciiTheme="minorHAnsi" w:eastAsiaTheme="minorEastAsia" w:hAnsiTheme="minorHAnsi"/>
               <w:b w:val="0"/>
               <w:noProof/>
-              <w:lang w:val="en-CH" w:eastAsia="en-CH"/>
+              <w:lang w:eastAsia="de-CH"/>
             </w:rPr>
           </w:pPr>
-          <w:hyperlink w:anchor="_Toc6477224" w:history="1">
+          <w:hyperlink w:anchor="_Toc7882615" w:history="1">
             <w:r>
               <w:rPr>
                 <w:rStyle w:val="Hyperlink"/>
@@ -1484,7 +1572,7 @@
                 <w:rFonts w:asciiTheme="minorHAnsi" w:eastAsiaTheme="minorEastAsia" w:hAnsiTheme="minorHAnsi"/>
                 <w:b w:val="0"/>
                 <w:noProof/>
-                <w:lang w:val="en-CH" w:eastAsia="en-CH"/>
+                <w:lang w:eastAsia="de-CH"/>
               </w:rPr>
               <w:tab/>
             </w:r>
@@ -1493,7 +1581,7 @@
                 <w:rStyle w:val="Hyperlink"/>
                 <w:noProof/>
               </w:rPr>
-              <w:t>Inbetriebnahme</w:t>
+              <w:t>Inbetriebnahme des Back- und Frontend</w:t>
             </w:r>
             <w:r>
               <w:rPr>
@@ -1514,7 +1602,7 @@
                 <w:noProof/>
                 <w:webHidden/>
               </w:rPr>
-              <w:instrText xml:space="preserve"> PAGEREF _Toc6477224 \h </w:instrText>
+              <w:instrText xml:space="preserve"> PAGEREF _Toc7882615 \h </w:instrText>
             </w:r>
             <w:r>
               <w:rPr>
@@ -1555,10 +1643,10 @@
             <w:rPr>
               <w:rFonts w:asciiTheme="minorHAnsi" w:eastAsiaTheme="minorEastAsia" w:hAnsiTheme="minorHAnsi"/>
               <w:noProof/>
-              <w:lang w:val="en-CH" w:eastAsia="en-CH"/>
+              <w:lang w:eastAsia="de-CH"/>
             </w:rPr>
           </w:pPr>
-          <w:hyperlink w:anchor="_Toc6477225" w:history="1">
+          <w:hyperlink w:anchor="_Toc7882616" w:history="1">
             <w:r>
               <w:rPr>
                 <w:rStyle w:val="Hyperlink"/>
@@ -1570,7 +1658,7 @@
               <w:rPr>
                 <w:rFonts w:asciiTheme="minorHAnsi" w:eastAsiaTheme="minorEastAsia" w:hAnsiTheme="minorHAnsi"/>
                 <w:noProof/>
-                <w:lang w:val="en-CH" w:eastAsia="en-CH"/>
+                <w:lang w:eastAsia="de-CH"/>
               </w:rPr>
               <w:tab/>
             </w:r>
@@ -1600,7 +1688,7 @@
                 <w:noProof/>
                 <w:webHidden/>
               </w:rPr>
-              <w:instrText xml:space="preserve"> PAGEREF _Toc6477225 \h </w:instrText>
+              <w:instrText xml:space="preserve"> PAGEREF _Toc7882616 \h </w:instrText>
             </w:r>
             <w:r>
               <w:rPr>
@@ -1641,10 +1729,10 @@
             <w:rPr>
               <w:rFonts w:asciiTheme="minorHAnsi" w:eastAsiaTheme="minorEastAsia" w:hAnsiTheme="minorHAnsi"/>
               <w:noProof/>
-              <w:lang w:val="en-CH" w:eastAsia="en-CH"/>
+              <w:lang w:eastAsia="de-CH"/>
             </w:rPr>
           </w:pPr>
-          <w:hyperlink w:anchor="_Toc6477226" w:history="1">
+          <w:hyperlink w:anchor="_Toc7882617" w:history="1">
             <w:r>
               <w:rPr>
                 <w:rStyle w:val="Hyperlink"/>
@@ -1656,7 +1744,7 @@
               <w:rPr>
                 <w:rFonts w:asciiTheme="minorHAnsi" w:eastAsiaTheme="minorEastAsia" w:hAnsiTheme="minorHAnsi"/>
                 <w:noProof/>
-                <w:lang w:val="en-CH" w:eastAsia="en-CH"/>
+                <w:lang w:eastAsia="de-CH"/>
               </w:rPr>
               <w:tab/>
             </w:r>
@@ -1686,7 +1774,7 @@
                 <w:noProof/>
                 <w:webHidden/>
               </w:rPr>
-              <w:instrText xml:space="preserve"> PAGEREF _Toc6477226 \h </w:instrText>
+              <w:instrText xml:space="preserve"> PAGEREF _Toc7882617 \h </w:instrText>
             </w:r>
             <w:r>
               <w:rPr>
@@ -1727,10 +1815,10 @@
             <w:rPr>
               <w:rFonts w:asciiTheme="minorHAnsi" w:eastAsiaTheme="minorEastAsia" w:hAnsiTheme="minorHAnsi"/>
               <w:noProof/>
-              <w:lang w:val="en-CH" w:eastAsia="en-CH"/>
+              <w:lang w:eastAsia="de-CH"/>
             </w:rPr>
           </w:pPr>
-          <w:hyperlink w:anchor="_Toc6477227" w:history="1">
+          <w:hyperlink w:anchor="_Toc7882618" w:history="1">
             <w:r>
               <w:rPr>
                 <w:rStyle w:val="Hyperlink"/>
@@ -1742,7 +1830,7 @@
               <w:rPr>
                 <w:rFonts w:asciiTheme="minorHAnsi" w:eastAsiaTheme="minorEastAsia" w:hAnsiTheme="minorHAnsi"/>
                 <w:noProof/>
-                <w:lang w:val="en-CH" w:eastAsia="en-CH"/>
+                <w:lang w:eastAsia="de-CH"/>
               </w:rPr>
               <w:tab/>
             </w:r>
@@ -1772,7 +1860,7 @@
                 <w:noProof/>
                 <w:webHidden/>
               </w:rPr>
-              <w:instrText xml:space="preserve"> PAGEREF _Toc6477227 \h </w:instrText>
+              <w:instrText xml:space="preserve"> PAGEREF _Toc7882618 \h </w:instrText>
             </w:r>
             <w:r>
               <w:rPr>
@@ -1793,6 +1881,90 @@
                 <w:webHidden/>
               </w:rPr>
               <w:t>5</w:t>
+            </w:r>
+            <w:r>
+              <w:rPr>
+                <w:noProof/>
+                <w:webHidden/>
+              </w:rPr>
+              <w:fldChar w:fldCharType="end"/>
+            </w:r>
+          </w:hyperlink>
+        </w:p>
+        <w:p>
+          <w:pPr>
+            <w:pStyle w:val="TOC1"/>
+            <w:rPr>
+              <w:rFonts w:asciiTheme="minorHAnsi" w:eastAsiaTheme="minorEastAsia" w:hAnsiTheme="minorHAnsi"/>
+              <w:b w:val="0"/>
+              <w:noProof/>
+              <w:lang w:eastAsia="de-CH"/>
+            </w:rPr>
+          </w:pPr>
+          <w:hyperlink w:anchor="_Toc7882619" w:history="1">
+            <w:r>
+              <w:rPr>
+                <w:rStyle w:val="Hyperlink"/>
+                <w:noProof/>
+              </w:rPr>
+              <w:t>3</w:t>
+            </w:r>
+            <w:r>
+              <w:rPr>
+                <w:rFonts w:asciiTheme="minorHAnsi" w:eastAsiaTheme="minorEastAsia" w:hAnsiTheme="minorHAnsi"/>
+                <w:b w:val="0"/>
+                <w:noProof/>
+                <w:lang w:eastAsia="de-CH"/>
+              </w:rPr>
+              <w:tab/>
+            </w:r>
+            <w:r>
+              <w:rPr>
+                <w:rStyle w:val="Hyperlink"/>
+                <w:noProof/>
+              </w:rPr>
+              <w:t>Inbetriebnahme des Frontends</w:t>
+            </w:r>
+            <w:r>
+              <w:rPr>
+                <w:noProof/>
+                <w:webHidden/>
+              </w:rPr>
+              <w:tab/>
+            </w:r>
+            <w:r>
+              <w:rPr>
+                <w:noProof/>
+                <w:webHidden/>
+              </w:rPr>
+              <w:fldChar w:fldCharType="begin"/>
+            </w:r>
+            <w:r>
+              <w:rPr>
+                <w:noProof/>
+                <w:webHidden/>
+              </w:rPr>
+              <w:instrText xml:space="preserve"> PAGEREF _Toc7882619 \h </w:instrText>
+            </w:r>
+            <w:r>
+              <w:rPr>
+                <w:noProof/>
+                <w:webHidden/>
+              </w:rPr>
+            </w:r>
+            <w:r>
+              <w:rPr>
+                <w:noProof/>
+                <w:webHidden/>
+              </w:rPr>
+              <w:fldChar w:fldCharType="separate"/>
+            </w:r>
+            <w:r>
+              <w:rPr>
+                <w:noProof/>
+                <w:webHidden/>
+              </w:rPr>
+              <w:t>8</w:t>
             </w:r>
             <w:r>
               <w:rPr>
@@ -1813,22 +1985,22 @@
             <w:rPr>
               <w:rFonts w:asciiTheme="minorHAnsi" w:eastAsiaTheme="minorEastAsia" w:hAnsiTheme="minorHAnsi"/>
               <w:noProof/>
-              <w:lang w:val="en-CH" w:eastAsia="en-CH"/>
+              <w:lang w:eastAsia="de-CH"/>
             </w:rPr>
           </w:pPr>
-          <w:hyperlink w:anchor="_Toc6477228" w:history="1">
+          <w:hyperlink w:anchor="_Toc7882620" w:history="1">
             <w:r>
               <w:rPr>
                 <w:rStyle w:val="Hyperlink"/>
                 <w:noProof/>
               </w:rPr>
-              <w:t>2.4</w:t>
+              <w:t>3.1</w:t>
             </w:r>
             <w:r>
               <w:rPr>
                 <w:rFonts w:asciiTheme="minorHAnsi" w:eastAsiaTheme="minorEastAsia" w:hAnsiTheme="minorHAnsi"/>
                 <w:noProof/>
-                <w:lang w:val="en-CH" w:eastAsia="en-CH"/>
+                <w:lang w:eastAsia="de-CH"/>
               </w:rPr>
               <w:tab/>
             </w:r>
@@ -1837,7 +2009,7 @@
                 <w:rStyle w:val="Hyperlink"/>
                 <w:noProof/>
               </w:rPr>
-              <w:t>Variante 3: Betreiben einer Lösung ohne Heroku</w:t>
+              <w:t>Klonen des Projektes</w:t>
             </w:r>
             <w:r>
               <w:rPr>
@@ -1858,7 +2030,7 @@
                 <w:noProof/>
                 <w:webHidden/>
               </w:rPr>
-              <w:instrText xml:space="preserve"> PAGEREF _Toc6477228 \h </w:instrText>
+              <w:instrText xml:space="preserve"> PAGEREF _Toc7882620 \h </w:instrText>
             </w:r>
             <w:r>
               <w:rPr>
@@ -1878,7 +2050,351 @@
                 <w:noProof/>
                 <w:webHidden/>
               </w:rPr>
-              <w:t>7</w:t>
+              <w:t>8</w:t>
+            </w:r>
+            <w:r>
+              <w:rPr>
+                <w:noProof/>
+                <w:webHidden/>
+              </w:rPr>
+              <w:fldChar w:fldCharType="end"/>
+            </w:r>
+          </w:hyperlink>
+        </w:p>
+        <w:p>
+          <w:pPr>
+            <w:pStyle w:val="TOC2"/>
+            <w:tabs>
+              <w:tab w:val="left" w:pos="880"/>
+              <w:tab w:val="right" w:leader="dot" w:pos="9769"/>
+            </w:tabs>
+            <w:rPr>
+              <w:rFonts w:asciiTheme="minorHAnsi" w:eastAsiaTheme="minorEastAsia" w:hAnsiTheme="minorHAnsi"/>
+              <w:noProof/>
+              <w:lang w:eastAsia="de-CH"/>
+            </w:rPr>
+          </w:pPr>
+          <w:hyperlink w:anchor="_Toc7882621" w:history="1">
+            <w:r>
+              <w:rPr>
+                <w:rStyle w:val="Hyperlink"/>
+                <w:noProof/>
+              </w:rPr>
+              <w:t>3.2</w:t>
+            </w:r>
+            <w:r>
+              <w:rPr>
+                <w:rFonts w:asciiTheme="minorHAnsi" w:eastAsiaTheme="minorEastAsia" w:hAnsiTheme="minorHAnsi"/>
+                <w:noProof/>
+                <w:lang w:eastAsia="de-CH"/>
+              </w:rPr>
+              <w:tab/>
+            </w:r>
+            <w:r>
+              <w:rPr>
+                <w:rStyle w:val="Hyperlink"/>
+                <w:noProof/>
+              </w:rPr>
+              <w:t>Anpassen der Backend URL</w:t>
+            </w:r>
+            <w:r>
+              <w:rPr>
+                <w:noProof/>
+                <w:webHidden/>
+              </w:rPr>
+              <w:tab/>
+            </w:r>
+            <w:r>
+              <w:rPr>
+                <w:noProof/>
+                <w:webHidden/>
+              </w:rPr>
+              <w:fldChar w:fldCharType="begin"/>
+            </w:r>
+            <w:r>
+              <w:rPr>
+                <w:noProof/>
+                <w:webHidden/>
+              </w:rPr>
+              <w:instrText xml:space="preserve"> PAGEREF _Toc7882621 \h </w:instrText>
+            </w:r>
+            <w:r>
+              <w:rPr>
+                <w:noProof/>
+                <w:webHidden/>
+              </w:rPr>
+            </w:r>
+            <w:r>
+              <w:rPr>
+                <w:noProof/>
+                <w:webHidden/>
+              </w:rPr>
+              <w:fldChar w:fldCharType="separate"/>
+            </w:r>
+            <w:r>
+              <w:rPr>
+                <w:noProof/>
+                <w:webHidden/>
+              </w:rPr>
+              <w:t>8</w:t>
+            </w:r>
+            <w:r>
+              <w:rPr>
+                <w:noProof/>
+                <w:webHidden/>
+              </w:rPr>
+              <w:fldChar w:fldCharType="end"/>
+            </w:r>
+          </w:hyperlink>
+        </w:p>
+        <w:p>
+          <w:pPr>
+            <w:pStyle w:val="TOC2"/>
+            <w:tabs>
+              <w:tab w:val="left" w:pos="880"/>
+              <w:tab w:val="right" w:leader="dot" w:pos="9769"/>
+            </w:tabs>
+            <w:rPr>
+              <w:rFonts w:asciiTheme="minorHAnsi" w:eastAsiaTheme="minorEastAsia" w:hAnsiTheme="minorHAnsi"/>
+              <w:noProof/>
+              <w:lang w:eastAsia="de-CH"/>
+            </w:rPr>
+          </w:pPr>
+          <w:hyperlink w:anchor="_Toc7882622" w:history="1">
+            <w:r>
+              <w:rPr>
+                <w:rStyle w:val="Hyperlink"/>
+                <w:noProof/>
+              </w:rPr>
+              <w:t>3.3</w:t>
+            </w:r>
+            <w:r>
+              <w:rPr>
+                <w:rFonts w:asciiTheme="minorHAnsi" w:eastAsiaTheme="minorEastAsia" w:hAnsiTheme="minorHAnsi"/>
+                <w:noProof/>
+                <w:lang w:eastAsia="de-CH"/>
+              </w:rPr>
+              <w:tab/>
+            </w:r>
+            <w:r>
+              <w:rPr>
+                <w:rStyle w:val="Hyperlink"/>
+                <w:noProof/>
+              </w:rPr>
+              <w:t>Bauen des Frontends</w:t>
+            </w:r>
+            <w:r>
+              <w:rPr>
+                <w:noProof/>
+                <w:webHidden/>
+              </w:rPr>
+              <w:tab/>
+            </w:r>
+            <w:r>
+              <w:rPr>
+                <w:noProof/>
+                <w:webHidden/>
+              </w:rPr>
+              <w:fldChar w:fldCharType="begin"/>
+            </w:r>
+            <w:r>
+              <w:rPr>
+                <w:noProof/>
+                <w:webHidden/>
+              </w:rPr>
+              <w:instrText xml:space="preserve"> PAGEREF _Toc7882622 \h </w:instrText>
+            </w:r>
+            <w:r>
+              <w:rPr>
+                <w:noProof/>
+                <w:webHidden/>
+              </w:rPr>
+            </w:r>
+            <w:r>
+              <w:rPr>
+                <w:noProof/>
+                <w:webHidden/>
+              </w:rPr>
+              <w:fldChar w:fldCharType="separate"/>
+            </w:r>
+            <w:r>
+              <w:rPr>
+                <w:noProof/>
+                <w:webHidden/>
+              </w:rPr>
+              <w:t>8</w:t>
+            </w:r>
+            <w:r>
+              <w:rPr>
+                <w:noProof/>
+                <w:webHidden/>
+              </w:rPr>
+              <w:fldChar w:fldCharType="end"/>
+            </w:r>
+          </w:hyperlink>
+        </w:p>
+        <w:p>
+          <w:pPr>
+            <w:pStyle w:val="TOC2"/>
+            <w:tabs>
+              <w:tab w:val="left" w:pos="880"/>
+              <w:tab w:val="right" w:leader="dot" w:pos="9769"/>
+            </w:tabs>
+            <w:rPr>
+              <w:rFonts w:asciiTheme="minorHAnsi" w:eastAsiaTheme="minorEastAsia" w:hAnsiTheme="minorHAnsi"/>
+              <w:noProof/>
+              <w:lang w:eastAsia="de-CH"/>
+            </w:rPr>
+          </w:pPr>
+          <w:hyperlink w:anchor="_Toc7882623" w:history="1">
+            <w:r>
+              <w:rPr>
+                <w:rStyle w:val="Hyperlink"/>
+                <w:noProof/>
+              </w:rPr>
+              <w:t>3.4</w:t>
+            </w:r>
+            <w:r>
+              <w:rPr>
+                <w:rFonts w:asciiTheme="minorHAnsi" w:eastAsiaTheme="minorEastAsia" w:hAnsiTheme="minorHAnsi"/>
+                <w:noProof/>
+                <w:lang w:eastAsia="de-CH"/>
+              </w:rPr>
+              <w:tab/>
+            </w:r>
+            <w:r>
+              <w:rPr>
+                <w:rStyle w:val="Hyperlink"/>
+                <w:noProof/>
+              </w:rPr>
+              <w:t>Aufbau</w:t>
+            </w:r>
+            <w:r>
+              <w:rPr>
+                <w:noProof/>
+                <w:webHidden/>
+              </w:rPr>
+              <w:tab/>
+            </w:r>
+            <w:r>
+              <w:rPr>
+                <w:noProof/>
+                <w:webHidden/>
+              </w:rPr>
+              <w:fldChar w:fldCharType="begin"/>
+            </w:r>
+            <w:r>
+              <w:rPr>
+                <w:noProof/>
+                <w:webHidden/>
+              </w:rPr>
+              <w:instrText xml:space="preserve"> PAGEREF _Toc7882623 \h </w:instrText>
+            </w:r>
+            <w:r>
+              <w:rPr>
+                <w:noProof/>
+                <w:webHidden/>
+              </w:rPr>
+            </w:r>
+            <w:r>
+              <w:rPr>
+                <w:noProof/>
+                <w:webHidden/>
+              </w:rPr>
+              <w:fldChar w:fldCharType="separate"/>
+            </w:r>
+            <w:r>
+              <w:rPr>
+                <w:noProof/>
+                <w:webHidden/>
+              </w:rPr>
+              <w:t>8</w:t>
+            </w:r>
+            <w:r>
+              <w:rPr>
+                <w:noProof/>
+                <w:webHidden/>
+              </w:rPr>
+              <w:fldChar w:fldCharType="end"/>
+            </w:r>
+          </w:hyperlink>
+        </w:p>
+        <w:p>
+          <w:pPr>
+            <w:pStyle w:val="TOC2"/>
+            <w:tabs>
+              <w:tab w:val="left" w:pos="880"/>
+              <w:tab w:val="right" w:leader="dot" w:pos="9769"/>
+            </w:tabs>
+            <w:rPr>
+              <w:rFonts w:asciiTheme="minorHAnsi" w:eastAsiaTheme="minorEastAsia" w:hAnsiTheme="minorHAnsi"/>
+              <w:noProof/>
+              <w:lang w:eastAsia="de-CH"/>
+            </w:rPr>
+          </w:pPr>
+          <w:hyperlink w:anchor="_Toc7882624" w:history="1">
+            <w:r>
+              <w:rPr>
+                <w:rStyle w:val="Hyperlink"/>
+                <w:noProof/>
+              </w:rPr>
+              <w:t>3.5</w:t>
+            </w:r>
+            <w:r>
+              <w:rPr>
+                <w:rFonts w:asciiTheme="minorHAnsi" w:eastAsiaTheme="minorEastAsia" w:hAnsiTheme="minorHAnsi"/>
+                <w:noProof/>
+                <w:lang w:eastAsia="de-CH"/>
+              </w:rPr>
+              <w:tab/>
+            </w:r>
+            <w:r>
+              <w:rPr>
+                <w:rStyle w:val="Hyperlink"/>
+                <w:noProof/>
+              </w:rPr>
+              <w:t>Hinweise</w:t>
+            </w:r>
+            <w:r>
+              <w:rPr>
+                <w:noProof/>
+                <w:webHidden/>
+              </w:rPr>
+              <w:tab/>
+            </w:r>
+            <w:r>
+              <w:rPr>
+                <w:noProof/>
+                <w:webHidden/>
+              </w:rPr>
+              <w:fldChar w:fldCharType="begin"/>
+            </w:r>
+            <w:r>
+              <w:rPr>
+                <w:noProof/>
+                <w:webHidden/>
+              </w:rPr>
+              <w:instrText xml:space="preserve"> PAGEREF _Toc7882624 \h </w:instrText>
+            </w:r>
+            <w:r>
+              <w:rPr>
+                <w:noProof/>
+                <w:webHidden/>
+              </w:rPr>
+            </w:r>
+            <w:r>
+              <w:rPr>
+                <w:noProof/>
+                <w:webHidden/>
+              </w:rPr>
+              <w:fldChar w:fldCharType="separate"/>
+            </w:r>
+            <w:r>
+              <w:rPr>
+                <w:noProof/>
+                <w:webHidden/>
+              </w:rPr>
+              <w:t>9</w:t>
             </w:r>
             <w:r>
               <w:rPr>
@@ -1912,7 +2428,7 @@
           <w:lang w:val="de-CH"/>
         </w:rPr>
       </w:pPr>
-      <w:bookmarkStart w:id="1" w:name="_Toc6477219"/>
+      <w:bookmarkStart w:id="0" w:name="_Toc7882610"/>
       <w:r>
         <w:rPr>
           <w:lang w:val="de-CH"/>
@@ -1920,17 +2436,17 @@
         <w:lastRenderedPageBreak/>
         <w:t>Übersicht</w:t>
       </w:r>
+      <w:bookmarkEnd w:id="0"/>
+    </w:p>
+    <w:p>
+      <w:pPr>
+        <w:pStyle w:val="Heading2"/>
+      </w:pPr>
+      <w:bookmarkStart w:id="1" w:name="_Toc7882611"/>
+      <w:r>
+        <w:t>Gruppe</w:t>
+      </w:r>
       <w:bookmarkEnd w:id="1"/>
-    </w:p>
-    <w:p>
-      <w:pPr>
-        <w:pStyle w:val="Heading2"/>
-      </w:pPr>
-      <w:bookmarkStart w:id="2" w:name="_Toc6477220"/>
-      <w:r>
-        <w:t>Gruppe</w:t>
-      </w:r>
-      <w:bookmarkEnd w:id="2"/>
     </w:p>
     <w:p>
       <w:r>
@@ -1988,11 +2504,11 @@
       <w:pPr>
         <w:pStyle w:val="Heading2"/>
       </w:pPr>
-      <w:bookmarkStart w:id="3" w:name="_Toc6477221"/>
+      <w:bookmarkStart w:id="2" w:name="_Toc7882612"/>
       <w:r>
         <w:t>Verwendete Technologien</w:t>
       </w:r>
-      <w:bookmarkEnd w:id="3"/>
+      <w:bookmarkEnd w:id="2"/>
     </w:p>
     <w:p>
       <w:pPr>
@@ -2019,6 +2535,11 @@
           <w:ilvl w:val="1"/>
           <w:numId w:val="4"/>
         </w:numPr>
+        <w:rPr>
+          <w:rStyle w:val="Hyperlink"/>
+          <w:color w:val="auto"/>
+          <w:u w:val="none"/>
+        </w:rPr>
       </w:pPr>
       <w:proofErr w:type="spellStart"/>
       <w:r>
@@ -2041,6 +2562,31 @@
       <w:pPr>
         <w:pStyle w:val="ListParagraph"/>
         <w:numPr>
+          <w:ilvl w:val="1"/>
+          <w:numId w:val="4"/>
+        </w:numPr>
+      </w:pPr>
+      <w:proofErr w:type="spellStart"/>
+      <w:r>
+        <w:t>Redux</w:t>
+      </w:r>
+      <w:proofErr w:type="spellEnd"/>
+      <w:r>
+        <w:t xml:space="preserve"> mit </w:t>
+      </w:r>
+      <w:proofErr w:type="spellStart"/>
+      <w:r>
+        <w:t>Thunk</w:t>
+      </w:r>
+      <w:proofErr w:type="spellEnd"/>
+      <w:r>
+        <w:t xml:space="preserve"> Middleware</w:t>
+      </w:r>
+    </w:p>
+    <w:p>
+      <w:pPr>
+        <w:pStyle w:val="ListParagraph"/>
+        <w:numPr>
           <w:ilvl w:val="0"/>
           <w:numId w:val="4"/>
         </w:numPr>
@@ -2200,11 +2746,11 @@
       <w:pPr>
         <w:pStyle w:val="Heading2"/>
       </w:pPr>
-      <w:bookmarkStart w:id="4" w:name="_Toc6477222"/>
+      <w:bookmarkStart w:id="3" w:name="_Toc7882613"/>
       <w:r>
         <w:t>Beschreibung der Schnittstelle</w:t>
       </w:r>
-      <w:bookmarkEnd w:id="4"/>
+      <w:bookmarkEnd w:id="3"/>
     </w:p>
     <w:p>
       <w:r>
@@ -2236,11 +2782,11 @@
       <w:pPr>
         <w:pStyle w:val="Heading2"/>
       </w:pPr>
-      <w:bookmarkStart w:id="5" w:name="_Toc6477223"/>
+      <w:bookmarkStart w:id="4" w:name="_Toc7882614"/>
       <w:r>
         <w:t>Beschreibung Authentifizierung</w:t>
       </w:r>
-      <w:bookmarkEnd w:id="5"/>
+      <w:bookmarkEnd w:id="4"/>
     </w:p>
     <w:p>
       <w:r>
@@ -2304,7 +2850,7 @@
       </w:r>
       <w:proofErr w:type="spellEnd"/>
       <w:r>
-        <w:t>» integriert (Siehe Grafik unten)</w:t>
+        <w:t>» integriert</w:t>
       </w:r>
     </w:p>
     <w:p>
@@ -2392,30 +2938,32 @@
         <w:t>Der Server validiert via Filter die Signatur des Tokens und lässt dementsprechend den Zugriff zu</w:t>
       </w:r>
     </w:p>
-    <w:p/>
     <w:p>
       <w:pPr>
         <w:pStyle w:val="Heading1"/>
       </w:pPr>
-      <w:bookmarkStart w:id="6" w:name="_Toc6477224"/>
+      <w:bookmarkStart w:id="5" w:name="_Toc7882615"/>
       <w:r>
         <w:lastRenderedPageBreak/>
         <w:t>Inbetriebnahme</w:t>
       </w:r>
+      <w:r>
+        <w:t xml:space="preserve"> des Back- und Frontend</w:t>
+      </w:r>
+      <w:bookmarkEnd w:id="5"/>
+    </w:p>
+    <w:p>
+      <w:pPr>
+        <w:pStyle w:val="Heading2"/>
+      </w:pPr>
+      <w:bookmarkStart w:id="6" w:name="_Toc7882616"/>
+      <w:r>
+        <w:t>Überlegungen und Möglichkeiten</w:t>
+      </w:r>
       <w:bookmarkEnd w:id="6"/>
     </w:p>
     <w:p>
       <w:pPr>
-        <w:pStyle w:val="Heading2"/>
-      </w:pPr>
-      <w:bookmarkStart w:id="7" w:name="_Toc6477225"/>
-      <w:r>
-        <w:t>Überlegungen und Möglichkeiten</w:t>
-      </w:r>
-      <w:bookmarkEnd w:id="7"/>
-    </w:p>
-    <w:p>
-      <w:pPr>
         <w:rPr>
           <w:lang w:val="de-DE"/>
         </w:rPr>
@@ -2424,49 +2972,27 @@
         <w:rPr>
           <w:lang w:val="de-DE"/>
         </w:rPr>
-        <w:t xml:space="preserve">Wir möchten das </w:t>
+        <w:t xml:space="preserve">Wir haben uns entschlossen, das Projekt via </w:t>
       </w:r>
       <w:proofErr w:type="spellStart"/>
       <w:r>
         <w:rPr>
           <w:lang w:val="de-DE"/>
         </w:rPr>
-        <w:t>Deployment</w:t>
+        <w:t>Heroku</w:t>
       </w:r>
       <w:proofErr w:type="spellEnd"/>
       <w:r>
         <w:rPr>
           <w:lang w:val="de-DE"/>
         </w:rPr>
-        <w:t xml:space="preserve"> unseres Projektes für andere Gruppen so einfach wie möglich gestalten, aber doch Raum für Anpassungen und Konfigurationen lassen. Wir haben uns deshalb entschlossen, das Projekt via </w:t>
-      </w:r>
-      <w:proofErr w:type="spellStart"/>
+        <w:t xml:space="preserve"> als Docker Applikation zu betreiben und für andere zugänglich zu machen. Dies resultiert in </w:t>
+      </w:r>
       <w:r>
         <w:rPr>
           <w:lang w:val="de-DE"/>
         </w:rPr>
-        <w:t>Heroku</w:t>
-      </w:r>
-      <w:proofErr w:type="spellEnd"/>
-      <w:r>
-        <w:rPr>
-          <w:lang w:val="de-DE"/>
-        </w:rPr>
-        <w:t xml:space="preserve"> als Docker Applikation zu betreiben und für andere zugänglich zu machen. Dies resultiert in 3 möglichen </w:t>
-      </w:r>
-      <w:proofErr w:type="spellStart"/>
-      <w:r>
-        <w:rPr>
-          <w:lang w:val="de-DE"/>
-        </w:rPr>
-        <w:t>Deploymentszenarien</w:t>
-      </w:r>
-      <w:proofErr w:type="spellEnd"/>
-      <w:r>
-        <w:rPr>
-          <w:lang w:val="de-DE"/>
-        </w:rPr>
-        <w:t>:</w:t>
+        <w:t>2 möglichen Verwendungszwecken:</w:t>
       </w:r>
     </w:p>
     <w:p>
@@ -2478,15 +3004,15 @@
         </w:numPr>
       </w:pPr>
       <w:r>
-        <w:t xml:space="preserve">Die Gruppe verwendet den durch uns auf </w:t>
+        <w:t xml:space="preserve">Verwendung unseres </w:t>
       </w:r>
       <w:proofErr w:type="spellStart"/>
       <w:r>
-        <w:t>Heroku</w:t>
+        <w:t>Backends</w:t>
       </w:r>
       <w:proofErr w:type="spellEnd"/>
       <w:r>
-        <w:t xml:space="preserve"> betriebenen Backendserver, welcher unter dem Link</w:t>
+        <w:t xml:space="preserve"> unter</w:t>
       </w:r>
       <w:r>
         <w:t xml:space="preserve"> </w:t>
@@ -2500,7 +3026,7 @@
         </w:r>
       </w:hyperlink>
       <w:r>
-        <w:t xml:space="preserve"> zu finden ist (</w:t>
+        <w:t xml:space="preserve"> (</w:t>
       </w:r>
       <w:r>
         <w:rPr>
@@ -2527,10 +3053,18 @@
         </w:numPr>
       </w:pPr>
       <w:r>
-        <w:t>Die Gruppe deploy</w:t>
-      </w:r>
-      <w:r>
-        <w:t xml:space="preserve">t den Docker Container </w:t>
+        <w:t xml:space="preserve">Eigenes </w:t>
+      </w:r>
+      <w:proofErr w:type="spellStart"/>
+      <w:r>
+        <w:t>Deployment</w:t>
+      </w:r>
+      <w:proofErr w:type="spellEnd"/>
+      <w:r>
+        <w:t xml:space="preserve"> eines </w:t>
+      </w:r>
+      <w:r>
+        <w:t xml:space="preserve">Docker Container </w:t>
       </w:r>
       <w:r>
         <w:t xml:space="preserve">via </w:t>
@@ -2541,19 +3075,16 @@
       </w:r>
       <w:proofErr w:type="spellEnd"/>
       <w:r>
-        <w:t xml:space="preserve"> und betreut ihn auch selbst</w:t>
-      </w:r>
-    </w:p>
-    <w:p>
-      <w:pPr>
-        <w:pStyle w:val="ListParagraph"/>
-        <w:numPr>
-          <w:ilvl w:val="0"/>
-          <w:numId w:val="8"/>
-        </w:numPr>
-      </w:pPr>
-      <w:r>
-        <w:t xml:space="preserve">Die Gruppe verzichtet auf </w:t>
+        <w:t xml:space="preserve"> (Nachfolgend genauer beschrieben)</w:t>
+      </w:r>
+    </w:p>
+    <w:p>
+      <w:pPr>
+        <w:pStyle w:val="Heading2"/>
+      </w:pPr>
+      <w:bookmarkStart w:id="7" w:name="_Toc7882617"/>
+      <w:r>
+        <w:t xml:space="preserve">Variante 1: Verwendung der durch uns gehosteten </w:t>
       </w:r>
       <w:proofErr w:type="spellStart"/>
       <w:r>
@@ -2561,31 +3092,9 @@
       </w:r>
       <w:proofErr w:type="spellEnd"/>
       <w:r>
-        <w:t xml:space="preserve"> unter der Bedingung, einen eigenen PostgreSQL Server betreiben zu müssen</w:t>
-      </w:r>
-    </w:p>
-    <w:p>
-      <w:r>
-        <w:t>Die drei Varianten werden nachfolgend genauer besprochen</w:t>
-      </w:r>
-    </w:p>
-    <w:p>
-      <w:pPr>
-        <w:pStyle w:val="Heading2"/>
-      </w:pPr>
-      <w:bookmarkStart w:id="8" w:name="_Toc6477226"/>
-      <w:r>
-        <w:t xml:space="preserve">Variante 1: Verwendung der durch uns gehosteten </w:t>
-      </w:r>
-      <w:proofErr w:type="spellStart"/>
-      <w:r>
-        <w:t>Heroku</w:t>
-      </w:r>
-      <w:proofErr w:type="spellEnd"/>
-      <w:r>
         <w:t xml:space="preserve"> Lösung</w:t>
       </w:r>
-      <w:bookmarkEnd w:id="8"/>
+      <w:bookmarkEnd w:id="7"/>
     </w:p>
     <w:p>
       <w:pPr>
@@ -2642,7 +3151,7 @@
       <w:pPr>
         <w:pStyle w:val="Heading2"/>
       </w:pPr>
-      <w:bookmarkStart w:id="9" w:name="_Toc6477227"/>
+      <w:bookmarkStart w:id="8" w:name="_Toc7882618"/>
       <w:r>
         <w:t xml:space="preserve">Variante 2: Eigenes </w:t>
       </w:r>
@@ -2658,7 +3167,7 @@
       <w:r>
         <w:t>Deployment</w:t>
       </w:r>
-      <w:bookmarkEnd w:id="9"/>
+      <w:bookmarkEnd w:id="8"/>
       <w:proofErr w:type="spellEnd"/>
     </w:p>
     <w:p>
@@ -3467,15 +3976,19 @@
       </w:r>
       <w:proofErr w:type="spellEnd"/>
       <w:r>
-        <w:t xml:space="preserve"> selber verwenden untereinander unterschiedliche &amp; inkompatible URL Formate, weshalb die URL </w:t>
-      </w:r>
-      <w:proofErr w:type="spellStart"/>
+        <w:t xml:space="preserve"> </w:t>
+      </w:r>
       <w:proofErr w:type="gramStart"/>
       <w:r>
-        <w:t>zwei mal</w:t>
-      </w:r>
-      <w:proofErr w:type="spellEnd"/>
+        <w:t>selber</w:t>
+      </w:r>
       <w:proofErr w:type="gramEnd"/>
+      <w:r>
+        <w:t xml:space="preserve"> verwenden untereinander unterschiedliche &amp; inkompatible URL Formate, weshalb die URL </w:t>
+      </w:r>
+      <w:r>
+        <w:t>zwei Mal</w:t>
+      </w:r>
       <w:r>
         <w:t xml:space="preserve"> zu konfigurieren ist (aber in einem unterschiedlichen Format):</w:t>
       </w:r>
@@ -4434,43 +4947,1266 @@
     <w:p/>
     <w:p>
       <w:pPr>
+        <w:pStyle w:val="Heading1"/>
+      </w:pPr>
+      <w:bookmarkStart w:id="9" w:name="_Toc7882619"/>
+      <w:r>
+        <w:lastRenderedPageBreak/>
+        <w:t xml:space="preserve">Inbetriebnahme des </w:t>
+      </w:r>
+      <w:proofErr w:type="spellStart"/>
+      <w:r>
+        <w:t>Frontends</w:t>
+      </w:r>
+      <w:bookmarkEnd w:id="9"/>
+      <w:proofErr w:type="spellEnd"/>
+    </w:p>
+    <w:p>
+      <w:r>
+        <w:t xml:space="preserve">Diese Kapitel setzt sich mit der Inbetriebnahme des </w:t>
+      </w:r>
+      <w:proofErr w:type="spellStart"/>
+      <w:r>
+        <w:t>Frontends</w:t>
+      </w:r>
+      <w:proofErr w:type="spellEnd"/>
+      <w:r>
+        <w:t xml:space="preserve"> auseinander und ist für die integrierende Gruppe wichtig.</w:t>
+      </w:r>
+    </w:p>
+    <w:p>
+      <w:pPr>
         <w:pStyle w:val="Heading2"/>
       </w:pPr>
-      <w:bookmarkStart w:id="10" w:name="_Toc6477228"/>
-      <w:r>
-        <w:t xml:space="preserve">Variante 3: Betreiben einer Lösung ohne </w:t>
+      <w:bookmarkStart w:id="10" w:name="_Toc7882620"/>
+      <w:r>
+        <w:t>Klonen des Projektes</w:t>
+      </w:r>
+      <w:bookmarkEnd w:id="10"/>
+    </w:p>
+    <w:p>
+      <w:r>
+        <w:t xml:space="preserve">Das Frontend befindet sich im Verzeichnis </w:t>
       </w:r>
       <w:proofErr w:type="spellStart"/>
       <w:r>
-        <w:t>Heroku</w:t>
-      </w:r>
-      <w:bookmarkEnd w:id="10"/>
+        <w:rPr>
+          <w:b/>
+        </w:rPr>
+        <w:t>src</w:t>
+      </w:r>
       <w:proofErr w:type="spellEnd"/>
-    </w:p>
-    <w:p>
-      <w:r>
-        <w:t xml:space="preserve">Das Betreiben einer Lösung ohne </w:t>
+      <w:r>
+        <w:rPr>
+          <w:b/>
+        </w:rPr>
+        <w:t>/</w:t>
       </w:r>
       <w:proofErr w:type="spellStart"/>
       <w:r>
-        <w:t>Heroku</w:t>
+        <w:rPr>
+          <w:b/>
+        </w:rPr>
+        <w:t>main</w:t>
       </w:r>
       <w:proofErr w:type="spellEnd"/>
       <w:r>
-        <w:t xml:space="preserve"> wird von uns nicht empfohlen, der Korrektheit halber aber trotzdem erwähnt:</w:t>
+        <w:rPr>
+          <w:b/>
+        </w:rPr>
+        <w:t>/</w:t>
+      </w:r>
+      <w:proofErr w:type="spellStart"/>
+      <w:r>
+        <w:rPr>
+          <w:b/>
+        </w:rPr>
+        <w:t>javascript</w:t>
+      </w:r>
+      <w:proofErr w:type="spellEnd"/>
+      <w:r>
+        <w:t xml:space="preserve"> unseres Projektes, welche </w:t>
+      </w:r>
+      <w:r>
+        <w:t>zuerst einmal</w:t>
+      </w:r>
+      <w:r>
+        <w:t xml:space="preserve"> geklont werden muss:</w:t>
       </w:r>
     </w:p>
     <w:p/>
+    <w:tbl>
+      <w:tblPr>
+        <w:tblStyle w:val="TableGrid"/>
+        <w:tblW w:w="9918" w:type="dxa"/>
+        <w:tblLook w:val="04A0" w:firstRow="1" w:lastRow="0" w:firstColumn="1" w:lastColumn="0" w:noHBand="0" w:noVBand="1"/>
+      </w:tblPr>
+      <w:tblGrid>
+        <w:gridCol w:w="9918"/>
+      </w:tblGrid>
+      <w:tr>
+        <w:tc>
+          <w:tcPr>
+            <w:tcW w:w="9918" w:type="dxa"/>
+            <w:shd w:val="clear" w:color="auto" w:fill="8DB3E2" w:themeFill="text2" w:themeFillTint="66"/>
+            <w:vAlign w:val="center"/>
+          </w:tcPr>
+          <w:p>
+            <w:pPr>
+              <w:pStyle w:val="TitelTableOfContent"/>
+              <w:tabs>
+                <w:tab w:val="center" w:pos="1281"/>
+              </w:tabs>
+              <w:rPr>
+                <w:szCs w:val="22"/>
+              </w:rPr>
+            </w:pPr>
+            <w:r>
+              <w:rPr>
+                <w:szCs w:val="22"/>
+              </w:rPr>
+              <w:t>Klonen des Projektes</w:t>
+            </w:r>
+          </w:p>
+        </w:tc>
+      </w:tr>
+      <w:tr>
+        <w:tc>
+          <w:tcPr>
+            <w:tcW w:w="9918" w:type="dxa"/>
+            <w:vAlign w:val="center"/>
+          </w:tcPr>
+          <w:p>
+            <w:pPr>
+              <w:pStyle w:val="TitelTableOfContent"/>
+              <w:rPr>
+                <w:b w:val="0"/>
+                <w:lang w:val="fr-CH"/>
+              </w:rPr>
+            </w:pPr>
+            <w:proofErr w:type="gramStart"/>
+            <w:r>
+              <w:rPr>
+                <w:b w:val="0"/>
+                <w:lang w:val="fr-CH"/>
+              </w:rPr>
+              <w:t>git</w:t>
+            </w:r>
+            <w:proofErr w:type="gramEnd"/>
+            <w:r>
+              <w:rPr>
+                <w:b w:val="0"/>
+                <w:lang w:val="fr-CH"/>
+              </w:rPr>
+              <w:t xml:space="preserve"> clone https://github.com/swaechter/fhnw-wodss.git</w:t>
+            </w:r>
+          </w:p>
+          <w:p>
+            <w:pPr>
+              <w:pStyle w:val="TitelTableOfContent"/>
+              <w:rPr>
+                <w:b w:val="0"/>
+                <w:szCs w:val="22"/>
+                <w:lang w:val="fr-CH"/>
+              </w:rPr>
+            </w:pPr>
+            <w:proofErr w:type="gramStart"/>
+            <w:r>
+              <w:rPr>
+                <w:b w:val="0"/>
+                <w:szCs w:val="22"/>
+                <w:lang w:val="fr-CH"/>
+              </w:rPr>
+              <w:t>cd</w:t>
+            </w:r>
+            <w:proofErr w:type="gramEnd"/>
+            <w:r>
+              <w:rPr>
+                <w:b w:val="0"/>
+                <w:szCs w:val="22"/>
+                <w:lang w:val="fr-CH"/>
+              </w:rPr>
+              <w:t xml:space="preserve"> src/main/javascript</w:t>
+            </w:r>
+          </w:p>
+        </w:tc>
+      </w:tr>
+    </w:tbl>
+    <w:p>
+      <w:pPr>
+        <w:rPr>
+          <w:lang w:val="fr-CH"/>
+        </w:rPr>
+      </w:pPr>
+    </w:p>
+    <w:p>
+      <w:pPr>
+        <w:pStyle w:val="Heading2"/>
+      </w:pPr>
+      <w:bookmarkStart w:id="11" w:name="_Toc7882621"/>
+      <w:r>
+        <w:t xml:space="preserve">Anpassen der </w:t>
+      </w:r>
+      <w:proofErr w:type="gramStart"/>
+      <w:r>
+        <w:t>Backend</w:t>
+      </w:r>
+      <w:proofErr w:type="gramEnd"/>
+      <w:r>
+        <w:t xml:space="preserve"> URL</w:t>
+      </w:r>
+      <w:bookmarkEnd w:id="11"/>
+    </w:p>
+    <w:p>
+      <w:r>
+        <w:t xml:space="preserve">Nach dem Klonen muss die URL zum Backend in der Datei </w:t>
+      </w:r>
+      <w:proofErr w:type="spellStart"/>
+      <w:r>
+        <w:rPr>
+          <w:b/>
+        </w:rPr>
+        <w:t>src</w:t>
+      </w:r>
+      <w:proofErr w:type="spellEnd"/>
+      <w:r>
+        <w:rPr>
+          <w:b/>
+        </w:rPr>
+        <w:t>/</w:t>
+      </w:r>
+      <w:proofErr w:type="spellStart"/>
+      <w:r>
+        <w:rPr>
+          <w:b/>
+        </w:rPr>
+        <w:t>main</w:t>
+      </w:r>
+      <w:proofErr w:type="spellEnd"/>
+      <w:r>
+        <w:rPr>
+          <w:b/>
+        </w:rPr>
+        <w:t>/</w:t>
+      </w:r>
+      <w:proofErr w:type="spellStart"/>
+      <w:r>
+        <w:rPr>
+          <w:b/>
+        </w:rPr>
+        <w:t>javascript</w:t>
+      </w:r>
+      <w:proofErr w:type="spellEnd"/>
+      <w:r>
+        <w:rPr>
+          <w:b/>
+        </w:rPr>
+        <w:t>/</w:t>
+      </w:r>
+      <w:proofErr w:type="spellStart"/>
+      <w:r>
+        <w:rPr>
+          <w:b/>
+        </w:rPr>
+        <w:t>src</w:t>
+      </w:r>
+      <w:proofErr w:type="spellEnd"/>
+      <w:r>
+        <w:rPr>
+          <w:b/>
+        </w:rPr>
+        <w:t>/</w:t>
+      </w:r>
+      <w:proofErr w:type="spellStart"/>
+      <w:r>
+        <w:rPr>
+          <w:b/>
+        </w:rPr>
+        <w:t>services</w:t>
+      </w:r>
+      <w:proofErr w:type="spellEnd"/>
+      <w:r>
+        <w:rPr>
+          <w:b/>
+        </w:rPr>
+        <w:t>/config.js</w:t>
+      </w:r>
+      <w:r>
+        <w:t xml:space="preserve"> angepasst werden (</w:t>
+      </w:r>
+      <w:r>
+        <w:rPr>
+          <w:b/>
+        </w:rPr>
+        <w:t>Wichtig</w:t>
+      </w:r>
+      <w:r>
+        <w:t>: Die URL muss mit einem Slash enden)</w:t>
+      </w:r>
+    </w:p>
+    <w:p>
+      <w:pPr>
+        <w:pStyle w:val="Heading2"/>
+      </w:pPr>
+      <w:bookmarkStart w:id="12" w:name="_Toc7882622"/>
+      <w:r>
+        <w:t xml:space="preserve">Bauen des </w:t>
+      </w:r>
+      <w:proofErr w:type="spellStart"/>
+      <w:r>
+        <w:t>Frontends</w:t>
+      </w:r>
+      <w:bookmarkEnd w:id="12"/>
+      <w:proofErr w:type="spellEnd"/>
+    </w:p>
+    <w:p>
+      <w:r>
+        <w:t>Das Frontend kann wie folgt gebaut werden:</w:t>
+      </w:r>
+    </w:p>
+    <w:p/>
+    <w:tbl>
+      <w:tblPr>
+        <w:tblStyle w:val="TableGrid"/>
+        <w:tblW w:w="9918" w:type="dxa"/>
+        <w:tblLook w:val="04A0" w:firstRow="1" w:lastRow="0" w:firstColumn="1" w:lastColumn="0" w:noHBand="0" w:noVBand="1"/>
+      </w:tblPr>
+      <w:tblGrid>
+        <w:gridCol w:w="9918"/>
+      </w:tblGrid>
+      <w:tr>
+        <w:tc>
+          <w:tcPr>
+            <w:tcW w:w="9918" w:type="dxa"/>
+            <w:shd w:val="clear" w:color="auto" w:fill="8DB3E2" w:themeFill="text2" w:themeFillTint="66"/>
+            <w:vAlign w:val="center"/>
+          </w:tcPr>
+          <w:p>
+            <w:pPr>
+              <w:pStyle w:val="TitelTableOfContent"/>
+              <w:tabs>
+                <w:tab w:val="center" w:pos="1281"/>
+              </w:tabs>
+              <w:rPr>
+                <w:szCs w:val="22"/>
+              </w:rPr>
+            </w:pPr>
+            <w:r>
+              <w:rPr>
+                <w:szCs w:val="22"/>
+              </w:rPr>
+              <w:t>Bauen des Projektes</w:t>
+            </w:r>
+          </w:p>
+        </w:tc>
+      </w:tr>
+      <w:tr>
+        <w:tc>
+          <w:tcPr>
+            <w:tcW w:w="9918" w:type="dxa"/>
+            <w:vAlign w:val="center"/>
+          </w:tcPr>
+          <w:p>
+            <w:pPr>
+              <w:pStyle w:val="TitelTableOfContent"/>
+              <w:rPr>
+                <w:b w:val="0"/>
+                <w:lang w:val="en-US"/>
+              </w:rPr>
+            </w:pPr>
+            <w:proofErr w:type="spellStart"/>
+            <w:r>
+              <w:rPr>
+                <w:b w:val="0"/>
+                <w:lang w:val="en-US"/>
+              </w:rPr>
+              <w:t>npm</w:t>
+            </w:r>
+            <w:proofErr w:type="spellEnd"/>
+            <w:r>
+              <w:rPr>
+                <w:b w:val="0"/>
+                <w:lang w:val="en-US"/>
+              </w:rPr>
+              <w:t xml:space="preserve"> install</w:t>
+            </w:r>
+          </w:p>
+          <w:p>
+            <w:pPr>
+              <w:pStyle w:val="TitelTableOfContent"/>
+              <w:rPr>
+                <w:b w:val="0"/>
+                <w:szCs w:val="22"/>
+                <w:lang w:val="en-US"/>
+              </w:rPr>
+            </w:pPr>
+            <w:proofErr w:type="spellStart"/>
+            <w:r>
+              <w:rPr>
+                <w:b w:val="0"/>
+                <w:szCs w:val="22"/>
+                <w:lang w:val="en-US"/>
+              </w:rPr>
+              <w:t>npm</w:t>
+            </w:r>
+            <w:proofErr w:type="spellEnd"/>
+            <w:r>
+              <w:rPr>
+                <w:b w:val="0"/>
+                <w:szCs w:val="22"/>
+                <w:lang w:val="en-US"/>
+              </w:rPr>
+              <w:t xml:space="preserve"> run build</w:t>
+            </w:r>
+          </w:p>
+        </w:tc>
+      </w:tr>
+    </w:tbl>
+    <w:p>
+      <w:pPr>
+        <w:rPr>
+          <w:lang w:val="en-US"/>
+        </w:rPr>
+      </w:pPr>
+    </w:p>
+    <w:p>
+      <w:r>
+        <w:t xml:space="preserve">Der Output des </w:t>
+      </w:r>
+      <w:proofErr w:type="spellStart"/>
+      <w:r>
+        <w:t>Builds</w:t>
+      </w:r>
+      <w:proofErr w:type="spellEnd"/>
+      <w:r>
+        <w:t xml:space="preserve"> lande</w:t>
+      </w:r>
+      <w:r>
+        <w:t xml:space="preserve">t dabei im Verzeichnis </w:t>
+      </w:r>
+      <w:proofErr w:type="spellStart"/>
+      <w:r>
+        <w:rPr>
+          <w:b/>
+        </w:rPr>
+        <w:t>src</w:t>
+      </w:r>
+      <w:proofErr w:type="spellEnd"/>
+      <w:r>
+        <w:rPr>
+          <w:b/>
+        </w:rPr>
+        <w:t>/</w:t>
+      </w:r>
+      <w:proofErr w:type="spellStart"/>
+      <w:r>
+        <w:rPr>
+          <w:b/>
+        </w:rPr>
+        <w:t>main</w:t>
+      </w:r>
+      <w:proofErr w:type="spellEnd"/>
+      <w:r>
+        <w:rPr>
+          <w:b/>
+        </w:rPr>
+        <w:t>/</w:t>
+      </w:r>
+      <w:proofErr w:type="spellStart"/>
+      <w:r>
+        <w:rPr>
+          <w:b/>
+        </w:rPr>
+        <w:t>resources</w:t>
+      </w:r>
+      <w:proofErr w:type="spellEnd"/>
+      <w:r>
+        <w:rPr>
+          <w:b/>
+        </w:rPr>
+        <w:t>/</w:t>
+      </w:r>
+      <w:proofErr w:type="spellStart"/>
+      <w:r>
+        <w:rPr>
+          <w:b/>
+        </w:rPr>
+        <w:t>public</w:t>
+      </w:r>
+      <w:proofErr w:type="spellEnd"/>
+      <w:r>
+        <w:t xml:space="preserve"> und würde bei einem regulären </w:t>
+      </w:r>
+      <w:proofErr w:type="spellStart"/>
+      <w:r>
+        <w:t>Build</w:t>
+      </w:r>
+      <w:proofErr w:type="spellEnd"/>
+      <w:r>
+        <w:t xml:space="preserve"> gleich in die Applikation integriert werden (Spring Boot Applikation mit SPA Applikation und REST Backend). Das Verzeichnis kann in </w:t>
+      </w:r>
+      <w:proofErr w:type="spellStart"/>
+      <w:r>
+        <w:rPr>
+          <w:b/>
+        </w:rPr>
+        <w:t>src</w:t>
+      </w:r>
+      <w:proofErr w:type="spellEnd"/>
+      <w:r>
+        <w:rPr>
+          <w:b/>
+        </w:rPr>
+        <w:t>/</w:t>
+      </w:r>
+      <w:proofErr w:type="spellStart"/>
+      <w:r>
+        <w:rPr>
+          <w:b/>
+        </w:rPr>
+        <w:t>main</w:t>
+      </w:r>
+      <w:proofErr w:type="spellEnd"/>
+      <w:r>
+        <w:rPr>
+          <w:b/>
+        </w:rPr>
+        <w:t>/</w:t>
+      </w:r>
+      <w:proofErr w:type="spellStart"/>
+      <w:r>
+        <w:rPr>
+          <w:b/>
+        </w:rPr>
+        <w:t>javascript</w:t>
+      </w:r>
+      <w:proofErr w:type="spellEnd"/>
+      <w:r>
+        <w:rPr>
+          <w:b/>
+        </w:rPr>
+        <w:t>/</w:t>
+      </w:r>
+      <w:proofErr w:type="spellStart"/>
+      <w:r>
+        <w:rPr>
+          <w:b/>
+        </w:rPr>
+        <w:t>package.json</w:t>
+      </w:r>
+      <w:proofErr w:type="spellEnd"/>
+      <w:r>
+        <w:t xml:space="preserve"> im Skriptbefehl </w:t>
+      </w:r>
+      <w:proofErr w:type="spellStart"/>
+      <w:r>
+        <w:rPr>
+          <w:b/>
+        </w:rPr>
+        <w:t>build</w:t>
+      </w:r>
+      <w:proofErr w:type="spellEnd"/>
+      <w:r>
+        <w:t xml:space="preserve"> angepasst werden</w:t>
+      </w:r>
+    </w:p>
+    <w:p/>
+    <w:p>
+      <w:r>
+        <w:t xml:space="preserve">Möchte man das Frontend im Development Modus mit Live Reload starten, kann ein </w:t>
+      </w:r>
+      <w:proofErr w:type="spellStart"/>
+      <w:r>
+        <w:rPr>
+          <w:b/>
+        </w:rPr>
+        <w:t>npm</w:t>
+      </w:r>
+      <w:proofErr w:type="spellEnd"/>
+      <w:r>
+        <w:rPr>
+          <w:b/>
+        </w:rPr>
+        <w:t xml:space="preserve"> </w:t>
+      </w:r>
+      <w:proofErr w:type="spellStart"/>
+      <w:r>
+        <w:rPr>
+          <w:b/>
+        </w:rPr>
+        <w:t>run</w:t>
+      </w:r>
+      <w:proofErr w:type="spellEnd"/>
+      <w:r>
+        <w:rPr>
+          <w:b/>
+        </w:rPr>
+        <w:t xml:space="preserve"> </w:t>
+      </w:r>
+      <w:proofErr w:type="spellStart"/>
+      <w:r>
+        <w:rPr>
+          <w:b/>
+        </w:rPr>
+        <w:t>watch</w:t>
+      </w:r>
+      <w:proofErr w:type="spellEnd"/>
+      <w:r>
+        <w:t xml:space="preserve"> ausgeführt werden.</w:t>
+      </w:r>
+    </w:p>
+    <w:p>
+      <w:pPr>
+        <w:pStyle w:val="Heading2"/>
+      </w:pPr>
+      <w:bookmarkStart w:id="13" w:name="_Toc7882623"/>
+      <w:r>
+        <w:t>Aufbau</w:t>
+      </w:r>
+      <w:bookmarkEnd w:id="13"/>
+    </w:p>
+    <w:p>
+      <w:r>
+        <w:t xml:space="preserve">Die Applikation im Verzeichnis </w:t>
+      </w:r>
+      <w:proofErr w:type="spellStart"/>
+      <w:r>
+        <w:t>src</w:t>
+      </w:r>
+      <w:proofErr w:type="spellEnd"/>
+      <w:r>
+        <w:t>/</w:t>
+      </w:r>
+      <w:proofErr w:type="spellStart"/>
+      <w:r>
+        <w:t>main</w:t>
+      </w:r>
+      <w:proofErr w:type="spellEnd"/>
+      <w:r>
+        <w:t>/</w:t>
+      </w:r>
+      <w:proofErr w:type="spellStart"/>
+      <w:r>
+        <w:t>javascript</w:t>
+      </w:r>
+      <w:proofErr w:type="spellEnd"/>
+      <w:r>
+        <w:t xml:space="preserve"> ist wie folgt aufgebaut:</w:t>
+      </w:r>
+    </w:p>
+    <w:p/>
+    <w:tbl>
+      <w:tblPr>
+        <w:tblStyle w:val="TableGrid"/>
+        <w:tblW w:w="9918" w:type="dxa"/>
+        <w:tblLook w:val="04A0" w:firstRow="1" w:lastRow="0" w:firstColumn="1" w:lastColumn="0" w:noHBand="0" w:noVBand="1"/>
+      </w:tblPr>
+      <w:tblGrid>
+        <w:gridCol w:w="2547"/>
+        <w:gridCol w:w="7371"/>
+      </w:tblGrid>
+      <w:tr>
+        <w:tc>
+          <w:tcPr>
+            <w:tcW w:w="2547" w:type="dxa"/>
+            <w:shd w:val="clear" w:color="auto" w:fill="8DB3E2" w:themeFill="text2" w:themeFillTint="66"/>
+            <w:vAlign w:val="center"/>
+          </w:tcPr>
+          <w:p>
+            <w:pPr>
+              <w:pStyle w:val="TitelTableOfContent"/>
+              <w:rPr>
+                <w:szCs w:val="22"/>
+              </w:rPr>
+            </w:pPr>
+            <w:r>
+              <w:rPr>
+                <w:szCs w:val="22"/>
+              </w:rPr>
+              <w:t>Verzeichnis</w:t>
+            </w:r>
+          </w:p>
+        </w:tc>
+        <w:tc>
+          <w:tcPr>
+            <w:tcW w:w="7371" w:type="dxa"/>
+            <w:shd w:val="clear" w:color="auto" w:fill="8DB3E2" w:themeFill="text2" w:themeFillTint="66"/>
+            <w:vAlign w:val="center"/>
+          </w:tcPr>
+          <w:p>
+            <w:pPr>
+              <w:pStyle w:val="TitelTableOfContent"/>
+              <w:tabs>
+                <w:tab w:val="center" w:pos="1281"/>
+              </w:tabs>
+              <w:rPr>
+                <w:szCs w:val="22"/>
+              </w:rPr>
+            </w:pPr>
+            <w:r>
+              <w:rPr>
+                <w:szCs w:val="22"/>
+              </w:rPr>
+              <w:t>Beschreibung</w:t>
+            </w:r>
+          </w:p>
+        </w:tc>
+      </w:tr>
+      <w:tr>
+        <w:tc>
+          <w:tcPr>
+            <w:tcW w:w="2547" w:type="dxa"/>
+            <w:vAlign w:val="center"/>
+          </w:tcPr>
+          <w:p>
+            <w:pPr>
+              <w:pStyle w:val="TitelTableOfContent"/>
+              <w:rPr>
+                <w:b w:val="0"/>
+                <w:szCs w:val="22"/>
+              </w:rPr>
+            </w:pPr>
+            <w:proofErr w:type="spellStart"/>
+            <w:r>
+              <w:rPr>
+                <w:b w:val="0"/>
+                <w:szCs w:val="22"/>
+              </w:rPr>
+              <w:t>src</w:t>
+            </w:r>
+            <w:proofErr w:type="spellEnd"/>
+            <w:r>
+              <w:rPr>
+                <w:b w:val="0"/>
+                <w:szCs w:val="22"/>
+              </w:rPr>
+              <w:t>/</w:t>
+            </w:r>
+            <w:proofErr w:type="spellStart"/>
+            <w:r>
+              <w:rPr>
+                <w:b w:val="0"/>
+                <w:szCs w:val="22"/>
+              </w:rPr>
+              <w:t>actions</w:t>
+            </w:r>
+            <w:proofErr w:type="spellEnd"/>
+          </w:p>
+          <w:p>
+            <w:pPr>
+              <w:pStyle w:val="TitelTableOfContent"/>
+              <w:rPr>
+                <w:b w:val="0"/>
+                <w:szCs w:val="22"/>
+              </w:rPr>
+            </w:pPr>
+            <w:proofErr w:type="spellStart"/>
+            <w:r>
+              <w:rPr>
+                <w:b w:val="0"/>
+                <w:szCs w:val="22"/>
+              </w:rPr>
+              <w:t>src</w:t>
+            </w:r>
+            <w:proofErr w:type="spellEnd"/>
+            <w:r>
+              <w:rPr>
+                <w:b w:val="0"/>
+                <w:szCs w:val="22"/>
+              </w:rPr>
+              <w:t>/</w:t>
+            </w:r>
+            <w:proofErr w:type="spellStart"/>
+            <w:r>
+              <w:rPr>
+                <w:b w:val="0"/>
+                <w:szCs w:val="22"/>
+              </w:rPr>
+              <w:t>reducers</w:t>
+            </w:r>
+            <w:proofErr w:type="spellEnd"/>
+          </w:p>
+        </w:tc>
+        <w:tc>
+          <w:tcPr>
+            <w:tcW w:w="7371" w:type="dxa"/>
+            <w:vAlign w:val="center"/>
+          </w:tcPr>
+          <w:p>
+            <w:pPr>
+              <w:pStyle w:val="TitelTableOfContent"/>
+              <w:rPr>
+                <w:b w:val="0"/>
+                <w:szCs w:val="22"/>
+              </w:rPr>
+            </w:pPr>
+            <w:r>
+              <w:rPr>
+                <w:b w:val="0"/>
+                <w:szCs w:val="22"/>
+              </w:rPr>
+              <w:t xml:space="preserve">Enthält alle </w:t>
+            </w:r>
+            <w:proofErr w:type="spellStart"/>
+            <w:r>
+              <w:rPr>
+                <w:b w:val="0"/>
+                <w:szCs w:val="22"/>
+              </w:rPr>
+              <w:t>Redux</w:t>
+            </w:r>
+            <w:proofErr w:type="spellEnd"/>
+            <w:r>
+              <w:rPr>
+                <w:b w:val="0"/>
+                <w:szCs w:val="22"/>
+              </w:rPr>
+              <w:t xml:space="preserve"> Actions &amp; </w:t>
+            </w:r>
+            <w:proofErr w:type="spellStart"/>
+            <w:r>
+              <w:rPr>
+                <w:b w:val="0"/>
+                <w:szCs w:val="22"/>
+              </w:rPr>
+              <w:t>Reducers</w:t>
+            </w:r>
+            <w:proofErr w:type="spellEnd"/>
+            <w:r>
+              <w:rPr>
+                <w:b w:val="0"/>
+                <w:szCs w:val="22"/>
+              </w:rPr>
+              <w:t xml:space="preserve">. Ursprünglich wurde das </w:t>
+            </w:r>
+            <w:proofErr w:type="spellStart"/>
+            <w:r>
+              <w:rPr>
+                <w:b w:val="0"/>
+                <w:szCs w:val="22"/>
+              </w:rPr>
+              <w:t>Adminfrontend</w:t>
+            </w:r>
+            <w:proofErr w:type="spellEnd"/>
+            <w:r>
+              <w:rPr>
+                <w:b w:val="0"/>
+                <w:szCs w:val="22"/>
+              </w:rPr>
+              <w:t xml:space="preserve"> separat entwi</w:t>
+            </w:r>
+            <w:r>
+              <w:rPr>
+                <w:b w:val="0"/>
+                <w:szCs w:val="22"/>
+              </w:rPr>
+              <w:t>c</w:t>
+            </w:r>
+            <w:r>
+              <w:rPr>
+                <w:b w:val="0"/>
+                <w:szCs w:val="22"/>
+              </w:rPr>
+              <w:t xml:space="preserve">kelt, weshalb es noch gewisse Admin Action &amp; </w:t>
+            </w:r>
+            <w:proofErr w:type="spellStart"/>
+            <w:r>
+              <w:rPr>
+                <w:b w:val="0"/>
+                <w:szCs w:val="22"/>
+              </w:rPr>
+              <w:t>Reducers</w:t>
+            </w:r>
+            <w:proofErr w:type="spellEnd"/>
+            <w:r>
+              <w:rPr>
+                <w:b w:val="0"/>
+                <w:szCs w:val="22"/>
+              </w:rPr>
+              <w:t xml:space="preserve"> übrig sind</w:t>
+            </w:r>
+          </w:p>
+        </w:tc>
+      </w:tr>
+      <w:tr>
+        <w:tc>
+          <w:tcPr>
+            <w:tcW w:w="2547" w:type="dxa"/>
+            <w:vAlign w:val="center"/>
+          </w:tcPr>
+          <w:p>
+            <w:pPr>
+              <w:pStyle w:val="TitelTableOfContent"/>
+              <w:rPr>
+                <w:b w:val="0"/>
+                <w:szCs w:val="22"/>
+              </w:rPr>
+            </w:pPr>
+            <w:proofErr w:type="spellStart"/>
+            <w:r>
+              <w:rPr>
+                <w:b w:val="0"/>
+                <w:szCs w:val="22"/>
+              </w:rPr>
+              <w:t>src</w:t>
+            </w:r>
+            <w:proofErr w:type="spellEnd"/>
+            <w:r>
+              <w:rPr>
+                <w:b w:val="0"/>
+                <w:szCs w:val="22"/>
+              </w:rPr>
+              <w:t>/</w:t>
+            </w:r>
+            <w:proofErr w:type="spellStart"/>
+            <w:r>
+              <w:rPr>
+                <w:b w:val="0"/>
+                <w:szCs w:val="22"/>
+              </w:rPr>
+              <w:t>components</w:t>
+            </w:r>
+            <w:proofErr w:type="spellEnd"/>
+          </w:p>
+        </w:tc>
+        <w:tc>
+          <w:tcPr>
+            <w:tcW w:w="7371" w:type="dxa"/>
+            <w:vAlign w:val="center"/>
+          </w:tcPr>
+          <w:p>
+            <w:pPr>
+              <w:pStyle w:val="TitelTableOfContent"/>
+              <w:rPr>
+                <w:b w:val="0"/>
+                <w:szCs w:val="22"/>
+              </w:rPr>
+            </w:pPr>
+            <w:r>
+              <w:rPr>
+                <w:b w:val="0"/>
+                <w:szCs w:val="22"/>
+              </w:rPr>
+              <w:t xml:space="preserve">Enthält wiederverwendbare Komponenten wie Fehlerdialoge, Navigation und Locks (Locks </w:t>
+            </w:r>
+            <w:proofErr w:type="spellStart"/>
+            <w:r>
+              <w:rPr>
+                <w:b w:val="0"/>
+                <w:szCs w:val="22"/>
+              </w:rPr>
+              <w:t>enforcen</w:t>
+            </w:r>
+            <w:proofErr w:type="spellEnd"/>
+            <w:r>
+              <w:rPr>
+                <w:b w:val="0"/>
+                <w:szCs w:val="22"/>
+              </w:rPr>
+              <w:t xml:space="preserve"> eine Aktion, z.B. da</w:t>
+            </w:r>
+            <w:r>
+              <w:rPr>
+                <w:b w:val="0"/>
+                <w:szCs w:val="22"/>
+              </w:rPr>
+              <w:t>s</w:t>
+            </w:r>
+            <w:r>
+              <w:rPr>
+                <w:b w:val="0"/>
+                <w:szCs w:val="22"/>
+              </w:rPr>
+              <w:t xml:space="preserve">s jemand angemeldet sein muss oder andernfalls eine Fehlermeldung/Redirect </w:t>
+            </w:r>
+            <w:r>
+              <w:rPr>
+                <w:b w:val="0"/>
+                <w:szCs w:val="22"/>
+              </w:rPr>
+              <w:t>erhält</w:t>
+            </w:r>
+            <w:r>
+              <w:rPr>
+                <w:b w:val="0"/>
+                <w:szCs w:val="22"/>
+              </w:rPr>
+              <w:t>)</w:t>
+            </w:r>
+          </w:p>
+        </w:tc>
+      </w:tr>
+      <w:tr>
+        <w:tc>
+          <w:tcPr>
+            <w:tcW w:w="2547" w:type="dxa"/>
+            <w:vAlign w:val="center"/>
+          </w:tcPr>
+          <w:p>
+            <w:pPr>
+              <w:pStyle w:val="TitelTableOfContent"/>
+              <w:rPr>
+                <w:b w:val="0"/>
+                <w:szCs w:val="22"/>
+              </w:rPr>
+            </w:pPr>
+            <w:proofErr w:type="spellStart"/>
+            <w:r>
+              <w:rPr>
+                <w:b w:val="0"/>
+                <w:szCs w:val="22"/>
+              </w:rPr>
+              <w:t>src</w:t>
+            </w:r>
+            <w:proofErr w:type="spellEnd"/>
+            <w:r>
+              <w:rPr>
+                <w:b w:val="0"/>
+                <w:szCs w:val="22"/>
+              </w:rPr>
+              <w:t>/</w:t>
+            </w:r>
+            <w:proofErr w:type="spellStart"/>
+            <w:r>
+              <w:rPr>
+                <w:b w:val="0"/>
+                <w:szCs w:val="22"/>
+              </w:rPr>
+              <w:t>pages</w:t>
+            </w:r>
+            <w:proofErr w:type="spellEnd"/>
+          </w:p>
+        </w:tc>
+        <w:tc>
+          <w:tcPr>
+            <w:tcW w:w="7371" w:type="dxa"/>
+            <w:vAlign w:val="center"/>
+          </w:tcPr>
+          <w:p>
+            <w:pPr>
+              <w:pStyle w:val="TitelTableOfContent"/>
+              <w:rPr>
+                <w:b w:val="0"/>
+                <w:szCs w:val="22"/>
+              </w:rPr>
+            </w:pPr>
+            <w:proofErr w:type="gramStart"/>
+            <w:r>
+              <w:rPr>
+                <w:b w:val="0"/>
+                <w:szCs w:val="22"/>
+              </w:rPr>
+              <w:t>Enthält</w:t>
+            </w:r>
+            <w:proofErr w:type="gramEnd"/>
+            <w:r>
+              <w:rPr>
+                <w:b w:val="0"/>
+                <w:szCs w:val="22"/>
+              </w:rPr>
+              <w:t xml:space="preserve"> alle einzelnen gerouteten Seiten</w:t>
+            </w:r>
+          </w:p>
+        </w:tc>
+      </w:tr>
+      <w:tr>
+        <w:tc>
+          <w:tcPr>
+            <w:tcW w:w="2547" w:type="dxa"/>
+            <w:vAlign w:val="center"/>
+          </w:tcPr>
+          <w:p>
+            <w:pPr>
+              <w:pStyle w:val="TitelTableOfContent"/>
+              <w:rPr>
+                <w:b w:val="0"/>
+                <w:szCs w:val="22"/>
+              </w:rPr>
+            </w:pPr>
+            <w:proofErr w:type="spellStart"/>
+            <w:r>
+              <w:rPr>
+                <w:b w:val="0"/>
+                <w:szCs w:val="22"/>
+              </w:rPr>
+              <w:t>src</w:t>
+            </w:r>
+            <w:proofErr w:type="spellEnd"/>
+            <w:r>
+              <w:rPr>
+                <w:b w:val="0"/>
+                <w:szCs w:val="22"/>
+              </w:rPr>
+              <w:t>/</w:t>
+            </w:r>
+            <w:proofErr w:type="spellStart"/>
+            <w:r>
+              <w:rPr>
+                <w:b w:val="0"/>
+                <w:szCs w:val="22"/>
+              </w:rPr>
+              <w:t>services</w:t>
+            </w:r>
+            <w:proofErr w:type="spellEnd"/>
+          </w:p>
+        </w:tc>
+        <w:tc>
+          <w:tcPr>
+            <w:tcW w:w="7371" w:type="dxa"/>
+            <w:vAlign w:val="center"/>
+          </w:tcPr>
+          <w:p>
+            <w:pPr>
+              <w:pStyle w:val="TitelTableOfContent"/>
+              <w:rPr>
+                <w:b w:val="0"/>
+                <w:szCs w:val="22"/>
+              </w:rPr>
+            </w:pPr>
+            <w:proofErr w:type="gramStart"/>
+            <w:r>
+              <w:rPr>
+                <w:b w:val="0"/>
+                <w:szCs w:val="22"/>
+              </w:rPr>
+              <w:t>Enthält</w:t>
+            </w:r>
+            <w:proofErr w:type="gramEnd"/>
+            <w:r>
+              <w:rPr>
+                <w:b w:val="0"/>
+                <w:szCs w:val="22"/>
+              </w:rPr>
+              <w:t xml:space="preserve"> alle Services mit ihren jeweiligen Funktionen, z.B. zum Anmelden</w:t>
+            </w:r>
+          </w:p>
+        </w:tc>
+      </w:tr>
+      <w:tr>
+        <w:tc>
+          <w:tcPr>
+            <w:tcW w:w="2547" w:type="dxa"/>
+            <w:vAlign w:val="center"/>
+          </w:tcPr>
+          <w:p>
+            <w:pPr>
+              <w:pStyle w:val="TitelTableOfContent"/>
+              <w:rPr>
+                <w:b w:val="0"/>
+                <w:szCs w:val="22"/>
+              </w:rPr>
+            </w:pPr>
+            <w:proofErr w:type="spellStart"/>
+            <w:r>
+              <w:rPr>
+                <w:b w:val="0"/>
+                <w:szCs w:val="22"/>
+              </w:rPr>
+              <w:t>src</w:t>
+            </w:r>
+            <w:proofErr w:type="spellEnd"/>
+            <w:r>
+              <w:rPr>
+                <w:b w:val="0"/>
+                <w:szCs w:val="22"/>
+              </w:rPr>
+              <w:t>/</w:t>
+            </w:r>
+            <w:proofErr w:type="spellStart"/>
+            <w:r>
+              <w:rPr>
+                <w:b w:val="0"/>
+                <w:szCs w:val="22"/>
+              </w:rPr>
+              <w:t>utils</w:t>
+            </w:r>
+            <w:proofErr w:type="spellEnd"/>
+          </w:p>
+        </w:tc>
+        <w:tc>
+          <w:tcPr>
+            <w:tcW w:w="7371" w:type="dxa"/>
+            <w:vAlign w:val="center"/>
+          </w:tcPr>
+          <w:p>
+            <w:pPr>
+              <w:pStyle w:val="TitelTableOfContent"/>
+              <w:rPr>
+                <w:b w:val="0"/>
+                <w:szCs w:val="22"/>
+              </w:rPr>
+            </w:pPr>
+            <w:r>
+              <w:rPr>
+                <w:b w:val="0"/>
+                <w:szCs w:val="22"/>
+              </w:rPr>
+              <w:t>Enthält reine Utilityfunktionen, z.B. für Umrechnungen von Daten</w:t>
+            </w:r>
+          </w:p>
+        </w:tc>
+      </w:tr>
+    </w:tbl>
+    <w:p/>
+    <w:p>
+      <w:pPr>
+        <w:spacing w:after="200"/>
+        <w:jc w:val="left"/>
+      </w:pPr>
+      <w:r>
+        <w:br w:type="page"/>
+      </w:r>
+    </w:p>
+    <w:p>
+      <w:pPr>
+        <w:pStyle w:val="Heading2"/>
+      </w:pPr>
+      <w:bookmarkStart w:id="14" w:name="_Toc7882624"/>
+      <w:r>
+        <w:lastRenderedPageBreak/>
+        <w:t>Hinweise</w:t>
+      </w:r>
+      <w:bookmarkEnd w:id="14"/>
+    </w:p>
+    <w:p>
+      <w:r>
+        <w:t>Folgende Punkte sind noch erwähnenswert</w:t>
+      </w:r>
+    </w:p>
     <w:p>
       <w:pPr>
         <w:pStyle w:val="ListParagraph"/>
         <w:numPr>
           <w:ilvl w:val="0"/>
-          <w:numId w:val="9"/>
+          <w:numId w:val="13"/>
         </w:numPr>
       </w:pPr>
       <w:r>
-        <w:t>Für das Bauen und Betreiben des Projektes wird ein zentral erreichbarer PostgreSQL Server benötigt. Die Datenbank und die Zugangsrolle müssen durch den Administrator selbst erstellt werden und ihm bekannt sein</w:t>
+        <w:t xml:space="preserve">Aufgrund der Verwendung von </w:t>
+      </w:r>
+      <w:proofErr w:type="spellStart"/>
+      <w:r>
+        <w:t>async</w:t>
+      </w:r>
+      <w:proofErr w:type="spellEnd"/>
+      <w:r>
+        <w:t xml:space="preserve"> &amp; </w:t>
+      </w:r>
+      <w:proofErr w:type="spellStart"/>
+      <w:r>
+        <w:t>await</w:t>
+      </w:r>
+      <w:proofErr w:type="spellEnd"/>
+      <w:r>
+        <w:t xml:space="preserve"> muss unser Projekt die experimentelle </w:t>
+      </w:r>
+      <w:proofErr w:type="spellStart"/>
+      <w:r>
+        <w:t>Preact</w:t>
+      </w:r>
+      <w:proofErr w:type="spellEnd"/>
+      <w:r>
+        <w:t xml:space="preserve"> CLI in Version 3 verwenden. Die stabile Version 2 ist inkompatibel</w:t>
       </w:r>
     </w:p>
     <w:p>
@@ -4478,35 +6214,95 @@
         <w:pStyle w:val="ListParagraph"/>
         <w:numPr>
           <w:ilvl w:val="0"/>
-          <w:numId w:val="9"/>
+          <w:numId w:val="13"/>
         </w:numPr>
-      </w:pPr>
-      <w:r>
-        <w:t xml:space="preserve">Die </w:t>
+        <w:rPr>
+          <w:lang w:val="de-CH"/>
+        </w:rPr>
+      </w:pPr>
+      <w:r>
+        <w:rPr>
+          <w:lang w:val="de-CH"/>
+        </w:rPr>
+        <w:t xml:space="preserve">Das Token muss </w:t>
+      </w:r>
+      <w:proofErr w:type="gramStart"/>
+      <w:r>
+        <w:rPr>
+          <w:lang w:val="de-CH"/>
+        </w:rPr>
+        <w:t>d</w:t>
+      </w:r>
+      <w:r>
+        <w:rPr>
+          <w:lang w:val="de-CH"/>
+        </w:rPr>
+        <w:t>en</w:t>
+      </w:r>
+      <w:r>
+        <w:rPr>
+          <w:lang w:val="de-CH"/>
+        </w:rPr>
+        <w:t xml:space="preserve"> Claim</w:t>
+      </w:r>
+      <w:proofErr w:type="gramEnd"/>
+      <w:r>
+        <w:rPr>
+          <w:lang w:val="de-CH"/>
+        </w:rPr>
+        <w:t xml:space="preserve"> „</w:t>
       </w:r>
       <w:proofErr w:type="spellStart"/>
       <w:r>
-        <w:t>Credentials</w:t>
+        <w:rPr>
+          <w:lang w:val="de-CH"/>
+        </w:rPr>
+        <w:t>employee</w:t>
       </w:r>
       <w:proofErr w:type="spellEnd"/>
       <w:r>
-        <w:t xml:space="preserve"> werden analog der Variante 2 in die </w:t>
+        <w:rPr>
+          <w:lang w:val="de-CH"/>
+        </w:rPr>
+        <w:t>” besitzen</w:t>
+      </w:r>
+      <w:r>
+        <w:rPr>
+          <w:lang w:val="de-CH"/>
+        </w:rPr>
+        <w:t>, ansonsten kann die Authentifizierung nicht erfolgen</w:t>
+      </w:r>
+      <w:r>
+        <w:rPr>
+          <w:lang w:val="de-CH"/>
+        </w:rPr>
+        <w:t xml:space="preserve"> </w:t>
+      </w:r>
+      <w:r>
+        <w:rPr>
+          <w:lang w:val="de-CH"/>
+        </w:rPr>
+        <w:sym w:font="Wingdings" w:char="F0E0"/>
+      </w:r>
+      <w:r>
+        <w:rPr>
+          <w:lang w:val="de-CH"/>
+        </w:rPr>
+        <w:t xml:space="preserve"> Das Token wird im </w:t>
       </w:r>
       <w:proofErr w:type="spellStart"/>
       <w:r>
-        <w:t>config</w:t>
+        <w:rPr>
+          <w:lang w:val="de-CH"/>
+        </w:rPr>
+        <w:t>Local</w:t>
       </w:r>
       <w:proofErr w:type="spellEnd"/>
       <w:r>
-        <w:t>/</w:t>
-      </w:r>
-      <w:proofErr w:type="spellStart"/>
-      <w:r>
-        <w:t>application.properties</w:t>
-      </w:r>
-      <w:proofErr w:type="spellEnd"/>
-      <w:r>
-        <w:t xml:space="preserve"> eingetragen</w:t>
+        <w:rPr>
+          <w:lang w:val="de-CH"/>
+        </w:rPr>
+        <w:t xml:space="preserve"> Storage gespeichert</w:t>
       </w:r>
     </w:p>
     <w:p>
@@ -4514,7 +6310,7 @@
         <w:pStyle w:val="ListParagraph"/>
         <w:numPr>
           <w:ilvl w:val="0"/>
-          <w:numId w:val="9"/>
+          <w:numId w:val="13"/>
         </w:numPr>
         <w:rPr>
           <w:lang w:val="de-CH"/>
@@ -4524,63 +6320,33 @@
         <w:rPr>
           <w:lang w:val="de-CH"/>
         </w:rPr>
-        <w:t xml:space="preserve">Via </w:t>
+        <w:t xml:space="preserve">Wir haben in unserem Backend CORS </w:t>
       </w:r>
       <w:proofErr w:type="spellStart"/>
       <w:r>
         <w:rPr>
           <w:lang w:val="de-CH"/>
         </w:rPr>
-        <w:t>docker</w:t>
+        <w:t>Preflights</w:t>
       </w:r>
       <w:proofErr w:type="spellEnd"/>
       <w:r>
         <w:rPr>
           <w:lang w:val="de-CH"/>
         </w:rPr>
-        <w:t xml:space="preserve"> </w:t>
-      </w:r>
-      <w:proofErr w:type="spellStart"/>
+        <w:t xml:space="preserve"> ignoriert, sprich alles akzeptiert </w:t>
+      </w:r>
       <w:r>
         <w:rPr>
           <w:lang w:val="de-CH"/>
         </w:rPr>
-        <w:t>build</w:t>
-      </w:r>
-      <w:proofErr w:type="spellEnd"/>
+        <w:sym w:font="Wingdings" w:char="F0E0"/>
+      </w:r>
       <w:r>
         <w:rPr>
           <w:lang w:val="de-CH"/>
         </w:rPr>
-        <w:t xml:space="preserve"> -t </w:t>
-      </w:r>
-      <w:proofErr w:type="spellStart"/>
-      <w:proofErr w:type="gramStart"/>
-      <w:r>
-        <w:rPr>
-          <w:lang w:val="de-CH"/>
-        </w:rPr>
-        <w:t>myimagename</w:t>
-      </w:r>
-      <w:proofErr w:type="spellEnd"/>
-      <w:r>
-        <w:rPr>
-          <w:lang w:val="de-CH"/>
-        </w:rPr>
-        <w:t xml:space="preserve"> .</w:t>
-      </w:r>
-      <w:proofErr w:type="gramEnd"/>
-      <w:r>
-        <w:rPr>
-          <w:lang w:val="de-CH"/>
-        </w:rPr>
-        <w:t xml:space="preserve"> wird da</w:t>
-      </w:r>
-      <w:r>
-        <w:rPr>
-          <w:lang w:val="de-CH"/>
-        </w:rPr>
-        <w:t>s Docker Image gebaut</w:t>
+        <w:t xml:space="preserve"> Das Frontend wurde nicht mit striktem CORS getestet</w:t>
       </w:r>
     </w:p>
     <w:p>
@@ -4588,7 +6354,7 @@
         <w:pStyle w:val="ListParagraph"/>
         <w:numPr>
           <w:ilvl w:val="0"/>
-          <w:numId w:val="9"/>
+          <w:numId w:val="13"/>
         </w:numPr>
         <w:rPr>
           <w:lang w:val="de-CH"/>
@@ -4598,76 +6364,67 @@
         <w:rPr>
           <w:lang w:val="de-CH"/>
         </w:rPr>
-        <w:t xml:space="preserve">Via </w:t>
+        <w:t xml:space="preserve">Benutzer können sich an unserem Backend registrieren und dann freischalten lassen </w:t>
+      </w:r>
+      <w:r>
+        <w:rPr>
+          <w:lang w:val="de-CH"/>
+        </w:rPr>
+        <w:sym w:font="Wingdings" w:char="F0E0"/>
+      </w:r>
+      <w:r>
+        <w:rPr>
+          <w:lang w:val="de-CH"/>
+        </w:rPr>
+        <w:t xml:space="preserve"> POST /</w:t>
       </w:r>
       <w:proofErr w:type="spellStart"/>
       <w:r>
         <w:rPr>
           <w:lang w:val="de-CH"/>
         </w:rPr>
-        <w:t>docker</w:t>
+        <w:t>api</w:t>
       </w:r>
       <w:proofErr w:type="spellEnd"/>
       <w:r>
         <w:rPr>
           <w:lang w:val="de-CH"/>
         </w:rPr>
-        <w:t xml:space="preserve"> </w:t>
+        <w:t>/</w:t>
       </w:r>
       <w:proofErr w:type="spellStart"/>
       <w:r>
         <w:rPr>
           <w:lang w:val="de-CH"/>
         </w:rPr>
-        <w:t>run</w:t>
+        <w:t>employee</w:t>
       </w:r>
       <w:proofErr w:type="spellEnd"/>
       <w:r>
         <w:rPr>
           <w:lang w:val="de-CH"/>
         </w:rPr>
-        <w:t xml:space="preserve"> -e "PORT=&lt;PORT&gt;" -e "DATABASE_URL=&lt;UR</w:t>
-      </w:r>
+        <w:t xml:space="preserve"> sehen wir als ungeschützten </w:t>
+      </w:r>
+      <w:proofErr w:type="spellStart"/>
       <w:r>
         <w:rPr>
           <w:lang w:val="de-CH"/>
         </w:rPr>
-        <w:t>L&gt;</w:t>
-      </w:r>
+        <w:t>Endpoint</w:t>
+      </w:r>
+      <w:proofErr w:type="spellEnd"/>
       <w:r>
         <w:rPr>
           <w:lang w:val="de-CH"/>
         </w:rPr>
-        <w:t xml:space="preserve">" </w:t>
-      </w:r>
-      <w:proofErr w:type="spellStart"/>
-      <w:r>
-        <w:rPr>
-          <w:lang w:val="de-CH"/>
-        </w:rPr>
-        <w:t>myimagename</w:t>
-      </w:r>
-      <w:proofErr w:type="spellEnd"/>
-      <w:r>
-        <w:rPr>
-          <w:lang w:val="de-CH"/>
-        </w:rPr>
-        <w:t xml:space="preserve"> wird </w:t>
-      </w:r>
-      <w:r>
-        <w:rPr>
-          <w:lang w:val="de-CH"/>
-        </w:rPr>
-        <w:t>das</w:t>
-      </w:r>
-      <w:r>
-        <w:rPr>
-          <w:lang w:val="de-CH"/>
-        </w:rPr>
-        <w:t xml:space="preserve"> Image gestartet</w:t>
-      </w:r>
-    </w:p>
-    <w:p/>
+        <w:t xml:space="preserve"> an</w:t>
+      </w:r>
+    </w:p>
+    <w:p>
+      <w:bookmarkStart w:id="15" w:name="_GoBack"/>
+      <w:bookmarkEnd w:id="15"/>
+    </w:p>
     <w:sectPr>
       <w:headerReference w:type="default" r:id="rId15"/>
       <w:footerReference w:type="default" r:id="rId16"/>
@@ -4781,7 +6538,7 @@
         <w:rFonts w:cs="Arial"/>
         <w:noProof/>
       </w:rPr>
-      <w:t>18.04.2019</w:t>
+      <w:t>04.05.2019</w:t>
     </w:r>
     <w:r>
       <w:rPr>
@@ -5349,6 +7106,119 @@
     </w:lvl>
   </w:abstractNum>
   <w:abstractNum w:abstractNumId="4" w15:restartNumberingAfterBreak="0">
+    <w:nsid w:val="130433B3"/>
+    <w:multiLevelType w:val="hybridMultilevel"/>
+    <w:tmpl w:val="52A4F91E"/>
+    <w:lvl w:ilvl="0" w:tplc="08070001">
+      <w:start w:val="1"/>
+      <w:numFmt w:val="bullet"/>
+      <w:lvlText w:val=""/>
+      <w:lvlJc w:val="left"/>
+      <w:pPr>
+        <w:ind w:left="720" w:hanging="360"/>
+      </w:pPr>
+      <w:rPr>
+        <w:rFonts w:ascii="Symbol" w:hAnsi="Symbol" w:hint="default"/>
+      </w:rPr>
+    </w:lvl>
+    <w:lvl w:ilvl="1" w:tplc="08070003" w:tentative="1">
+      <w:start w:val="1"/>
+      <w:numFmt w:val="bullet"/>
+      <w:lvlText w:val="o"/>
+      <w:lvlJc w:val="left"/>
+      <w:pPr>
+        <w:ind w:left="1440" w:hanging="360"/>
+      </w:pPr>
+      <w:rPr>
+        <w:rFonts w:ascii="Courier New" w:hAnsi="Courier New" w:cs="Courier New" w:hint="default"/>
+      </w:rPr>
+    </w:lvl>
+    <w:lvl w:ilvl="2" w:tplc="08070005" w:tentative="1">
+      <w:start w:val="1"/>
+      <w:numFmt w:val="bullet"/>
+      <w:lvlText w:val=""/>
+      <w:lvlJc w:val="left"/>
+      <w:pPr>
+        <w:ind w:left="2160" w:hanging="360"/>
+      </w:pPr>
+      <w:rPr>
+        <w:rFonts w:ascii="Wingdings" w:hAnsi="Wingdings" w:hint="default"/>
+      </w:rPr>
+    </w:lvl>
+    <w:lvl w:ilvl="3" w:tplc="08070001" w:tentative="1">
+      <w:start w:val="1"/>
+      <w:numFmt w:val="bullet"/>
+      <w:lvlText w:val=""/>
+      <w:lvlJc w:val="left"/>
+      <w:pPr>
+        <w:ind w:left="2880" w:hanging="360"/>
+      </w:pPr>
+      <w:rPr>
+        <w:rFonts w:ascii="Symbol" w:hAnsi="Symbol" w:hint="default"/>
+      </w:rPr>
+    </w:lvl>
+    <w:lvl w:ilvl="4" w:tplc="08070003" w:tentative="1">
+      <w:start w:val="1"/>
+      <w:numFmt w:val="bullet"/>
+      <w:lvlText w:val="o"/>
+      <w:lvlJc w:val="left"/>
+      <w:pPr>
+        <w:ind w:left="3600" w:hanging="360"/>
+      </w:pPr>
+      <w:rPr>
+        <w:rFonts w:ascii="Courier New" w:hAnsi="Courier New" w:cs="Courier New" w:hint="default"/>
+      </w:rPr>
+    </w:lvl>
+    <w:lvl w:ilvl="5" w:tplc="08070005" w:tentative="1">
+      <w:start w:val="1"/>
+      <w:numFmt w:val="bullet"/>
+      <w:lvlText w:val=""/>
+      <w:lvlJc w:val="left"/>
+      <w:pPr>
+        <w:ind w:left="4320" w:hanging="360"/>
+      </w:pPr>
+      <w:rPr>
+        <w:rFonts w:ascii="Wingdings" w:hAnsi="Wingdings" w:hint="default"/>
+      </w:rPr>
+    </w:lvl>
+    <w:lvl w:ilvl="6" w:tplc="08070001" w:tentative="1">
+      <w:start w:val="1"/>
+      <w:numFmt w:val="bullet"/>
+      <w:lvlText w:val=""/>
+      <w:lvlJc w:val="left"/>
+      <w:pPr>
+        <w:ind w:left="5040" w:hanging="360"/>
+      </w:pPr>
+      <w:rPr>
+        <w:rFonts w:ascii="Symbol" w:hAnsi="Symbol" w:hint="default"/>
+      </w:rPr>
+    </w:lvl>
+    <w:lvl w:ilvl="7" w:tplc="08070003" w:tentative="1">
+      <w:start w:val="1"/>
+      <w:numFmt w:val="bullet"/>
+      <w:lvlText w:val="o"/>
+      <w:lvlJc w:val="left"/>
+      <w:pPr>
+        <w:ind w:left="5760" w:hanging="360"/>
+      </w:pPr>
+      <w:rPr>
+        <w:rFonts w:ascii="Courier New" w:hAnsi="Courier New" w:cs="Courier New" w:hint="default"/>
+      </w:rPr>
+    </w:lvl>
+    <w:lvl w:ilvl="8" w:tplc="08070005" w:tentative="1">
+      <w:start w:val="1"/>
+      <w:numFmt w:val="bullet"/>
+      <w:lvlText w:val=""/>
+      <w:lvlJc w:val="left"/>
+      <w:pPr>
+        <w:ind w:left="6480" w:hanging="360"/>
+      </w:pPr>
+      <w:rPr>
+        <w:rFonts w:ascii="Wingdings" w:hAnsi="Wingdings" w:hint="default"/>
+      </w:rPr>
+    </w:lvl>
+  </w:abstractNum>
+  <w:abstractNum w:abstractNumId="5" w15:restartNumberingAfterBreak="0">
     <w:nsid w:val="20BD2AF4"/>
     <w:multiLevelType w:val="multilevel"/>
     <w:tmpl w:val="5D62D9D0"/>
@@ -5464,7 +7334,7 @@
       </w:rPr>
     </w:lvl>
   </w:abstractNum>
-  <w:abstractNum w:abstractNumId="5" w15:restartNumberingAfterBreak="0">
+  <w:abstractNum w:abstractNumId="6" w15:restartNumberingAfterBreak="0">
     <w:nsid w:val="229D220F"/>
     <w:multiLevelType w:val="hybridMultilevel"/>
     <w:tmpl w:val="A4060752"/>
@@ -5550,7 +7420,7 @@
       </w:pPr>
     </w:lvl>
   </w:abstractNum>
-  <w:abstractNum w:abstractNumId="6" w15:restartNumberingAfterBreak="0">
+  <w:abstractNum w:abstractNumId="7" w15:restartNumberingAfterBreak="0">
     <w:nsid w:val="2D7F1B38"/>
     <w:multiLevelType w:val="hybridMultilevel"/>
     <w:tmpl w:val="E67E1AB6"/>
@@ -5636,7 +7506,7 @@
       </w:pPr>
     </w:lvl>
   </w:abstractNum>
-  <w:abstractNum w:abstractNumId="7" w15:restartNumberingAfterBreak="0">
+  <w:abstractNum w:abstractNumId="8" w15:restartNumberingAfterBreak="0">
     <w:nsid w:val="45840B6D"/>
     <w:multiLevelType w:val="hybridMultilevel"/>
     <w:tmpl w:val="1AA6987E"/>
@@ -5749,7 +7619,120 @@
       </w:rPr>
     </w:lvl>
   </w:abstractNum>
-  <w:abstractNum w:abstractNumId="8" w15:restartNumberingAfterBreak="0">
+  <w:abstractNum w:abstractNumId="9" w15:restartNumberingAfterBreak="0">
+    <w:nsid w:val="50726319"/>
+    <w:multiLevelType w:val="hybridMultilevel"/>
+    <w:tmpl w:val="E1DA11FA"/>
+    <w:lvl w:ilvl="0" w:tplc="08070001">
+      <w:start w:val="1"/>
+      <w:numFmt w:val="bullet"/>
+      <w:lvlText w:val=""/>
+      <w:lvlJc w:val="left"/>
+      <w:pPr>
+        <w:ind w:left="720" w:hanging="360"/>
+      </w:pPr>
+      <w:rPr>
+        <w:rFonts w:ascii="Symbol" w:hAnsi="Symbol" w:hint="default"/>
+      </w:rPr>
+    </w:lvl>
+    <w:lvl w:ilvl="1" w:tplc="08070003" w:tentative="1">
+      <w:start w:val="1"/>
+      <w:numFmt w:val="bullet"/>
+      <w:lvlText w:val="o"/>
+      <w:lvlJc w:val="left"/>
+      <w:pPr>
+        <w:ind w:left="1440" w:hanging="360"/>
+      </w:pPr>
+      <w:rPr>
+        <w:rFonts w:ascii="Courier New" w:hAnsi="Courier New" w:cs="Courier New" w:hint="default"/>
+      </w:rPr>
+    </w:lvl>
+    <w:lvl w:ilvl="2" w:tplc="08070005" w:tentative="1">
+      <w:start w:val="1"/>
+      <w:numFmt w:val="bullet"/>
+      <w:lvlText w:val=""/>
+      <w:lvlJc w:val="left"/>
+      <w:pPr>
+        <w:ind w:left="2160" w:hanging="360"/>
+      </w:pPr>
+      <w:rPr>
+        <w:rFonts w:ascii="Wingdings" w:hAnsi="Wingdings" w:hint="default"/>
+      </w:rPr>
+    </w:lvl>
+    <w:lvl w:ilvl="3" w:tplc="08070001" w:tentative="1">
+      <w:start w:val="1"/>
+      <w:numFmt w:val="bullet"/>
+      <w:lvlText w:val=""/>
+      <w:lvlJc w:val="left"/>
+      <w:pPr>
+        <w:ind w:left="2880" w:hanging="360"/>
+      </w:pPr>
+      <w:rPr>
+        <w:rFonts w:ascii="Symbol" w:hAnsi="Symbol" w:hint="default"/>
+      </w:rPr>
+    </w:lvl>
+    <w:lvl w:ilvl="4" w:tplc="08070003" w:tentative="1">
+      <w:start w:val="1"/>
+      <w:numFmt w:val="bullet"/>
+      <w:lvlText w:val="o"/>
+      <w:lvlJc w:val="left"/>
+      <w:pPr>
+        <w:ind w:left="3600" w:hanging="360"/>
+      </w:pPr>
+      <w:rPr>
+        <w:rFonts w:ascii="Courier New" w:hAnsi="Courier New" w:cs="Courier New" w:hint="default"/>
+      </w:rPr>
+    </w:lvl>
+    <w:lvl w:ilvl="5" w:tplc="08070005" w:tentative="1">
+      <w:start w:val="1"/>
+      <w:numFmt w:val="bullet"/>
+      <w:lvlText w:val=""/>
+      <w:lvlJc w:val="left"/>
+      <w:pPr>
+        <w:ind w:left="4320" w:hanging="360"/>
+      </w:pPr>
+      <w:rPr>
+        <w:rFonts w:ascii="Wingdings" w:hAnsi="Wingdings" w:hint="default"/>
+      </w:rPr>
+    </w:lvl>
+    <w:lvl w:ilvl="6" w:tplc="08070001" w:tentative="1">
+      <w:start w:val="1"/>
+      <w:numFmt w:val="bullet"/>
+      <w:lvlText w:val=""/>
+      <w:lvlJc w:val="left"/>
+      <w:pPr>
+        <w:ind w:left="5040" w:hanging="360"/>
+      </w:pPr>
+      <w:rPr>
+        <w:rFonts w:ascii="Symbol" w:hAnsi="Symbol" w:hint="default"/>
+      </w:rPr>
+    </w:lvl>
+    <w:lvl w:ilvl="7" w:tplc="08070003" w:tentative="1">
+      <w:start w:val="1"/>
+      <w:numFmt w:val="bullet"/>
+      <w:lvlText w:val="o"/>
+      <w:lvlJc w:val="left"/>
+      <w:pPr>
+        <w:ind w:left="5760" w:hanging="360"/>
+      </w:pPr>
+      <w:rPr>
+        <w:rFonts w:ascii="Courier New" w:hAnsi="Courier New" w:cs="Courier New" w:hint="default"/>
+      </w:rPr>
+    </w:lvl>
+    <w:lvl w:ilvl="8" w:tplc="08070005" w:tentative="1">
+      <w:start w:val="1"/>
+      <w:numFmt w:val="bullet"/>
+      <w:lvlText w:val=""/>
+      <w:lvlJc w:val="left"/>
+      <w:pPr>
+        <w:ind w:left="6480" w:hanging="360"/>
+      </w:pPr>
+      <w:rPr>
+        <w:rFonts w:ascii="Wingdings" w:hAnsi="Wingdings" w:hint="default"/>
+      </w:rPr>
+    </w:lvl>
+  </w:abstractNum>
+  <w:abstractNum w:abstractNumId="10" w15:restartNumberingAfterBreak="0">
     <w:nsid w:val="53D721B5"/>
     <w:multiLevelType w:val="hybridMultilevel"/>
     <w:tmpl w:val="8FAC4ACC"/>
@@ -5835,7 +7818,7 @@
       </w:pPr>
     </w:lvl>
   </w:abstractNum>
-  <w:abstractNum w:abstractNumId="9" w15:restartNumberingAfterBreak="0">
+  <w:abstractNum w:abstractNumId="11" w15:restartNumberingAfterBreak="0">
     <w:nsid w:val="605747E4"/>
     <w:multiLevelType w:val="hybridMultilevel"/>
     <w:tmpl w:val="49F837B0"/>
@@ -5922,7 +7905,7 @@
       </w:pPr>
     </w:lvl>
   </w:abstractNum>
-  <w:abstractNum w:abstractNumId="10" w15:restartNumberingAfterBreak="0">
+  <w:abstractNum w:abstractNumId="12" w15:restartNumberingAfterBreak="0">
     <w:nsid w:val="67DD654B"/>
     <w:multiLevelType w:val="hybridMultilevel"/>
     <w:tmpl w:val="5E58DF1E"/>
@@ -6036,19 +8019,19 @@
     </w:lvl>
   </w:abstractNum>
   <w:num w:numId="1">
-    <w:abstractNumId w:val="9"/>
+    <w:abstractNumId w:val="11"/>
   </w:num>
   <w:num w:numId="2">
-    <w:abstractNumId w:val="4"/>
+    <w:abstractNumId w:val="5"/>
   </w:num>
   <w:num w:numId="3">
-    <w:abstractNumId w:val="10"/>
+    <w:abstractNumId w:val="12"/>
   </w:num>
   <w:num w:numId="4">
     <w:abstractNumId w:val="0"/>
   </w:num>
   <w:num w:numId="5">
-    <w:abstractNumId w:val="6"/>
+    <w:abstractNumId w:val="7"/>
   </w:num>
   <w:num w:numId="6">
     <w:abstractNumId w:val="3"/>
@@ -6057,16 +8040,22 @@
     <w:abstractNumId w:val="1"/>
   </w:num>
   <w:num w:numId="8">
-    <w:abstractNumId w:val="5"/>
+    <w:abstractNumId w:val="6"/>
   </w:num>
   <w:num w:numId="9">
-    <w:abstractNumId w:val="8"/>
+    <w:abstractNumId w:val="10"/>
   </w:num>
   <w:num w:numId="10">
-    <w:abstractNumId w:val="7"/>
+    <w:abstractNumId w:val="8"/>
   </w:num>
   <w:num w:numId="11">
     <w:abstractNumId w:val="2"/>
+  </w:num>
+  <w:num w:numId="12">
+    <w:abstractNumId w:val="9"/>
+  </w:num>
+  <w:num w:numId="13">
+    <w:abstractNumId w:val="4"/>
   </w:num>
   <w:numIdMacAtCleanup w:val="10"/>
 </w:numbering>
@@ -8319,6 +10308,7 @@
     <w:rsid w:val="002B2B18"/>
     <w:rsid w:val="002C640D"/>
     <w:rsid w:val="00325D43"/>
+    <w:rsid w:val="00336732"/>
     <w:rsid w:val="00364631"/>
     <w:rsid w:val="00412F86"/>
     <w:rsid w:val="00456A4C"/>
@@ -8353,6 +10343,7 @@
     <w:rsid w:val="00845273"/>
     <w:rsid w:val="00956072"/>
     <w:rsid w:val="009715A9"/>
+    <w:rsid w:val="00985802"/>
     <w:rsid w:val="009D4531"/>
     <w:rsid w:val="009F5622"/>
     <w:rsid w:val="00A40AA6"/>
@@ -8402,8 +10393,8 @@
   </m:mathPr>
   <w:themeFontLang w:val="de-DE"/>
   <w:clrSchemeMapping w:bg1="light1" w:t1="dark1" w:bg2="light2" w:t2="dark2" w:accent1="accent1" w:accent2="accent2" w:accent3="accent3" w:accent4="accent4" w:accent5="accent5" w:accent6="accent6" w:hyperlink="hyperlink" w:followedHyperlink="followedHyperlink"/>
-  <w:decimalSymbol w:val=","/>
-  <w:listSeparator w:val=","/>
+  <w:decimalSymbol w:val="."/>
+  <w:listSeparator w:val=";"/>
   <w14:defaultImageDpi w14:val="32767"/>
   <w15:chartTrackingRefBased/>
 </w:settings>
@@ -9267,7 +11258,7 @@
 </file>
 
 <file path=customXml/itemProps1.xml><?xml version="1.0" encoding="utf-8"?>
-<ds:datastoreItem xmlns:ds="http://schemas.openxmlformats.org/officeDocument/2006/customXml" ds:itemID="{F6001F39-63BD-472E-9E4A-E9549E8F812B}">
+<ds:datastoreItem xmlns:ds="http://schemas.openxmlformats.org/officeDocument/2006/customXml" ds:itemID="{57DAAD4E-CA5B-45DB-8849-583B83B632A5}">
   <ds:schemaRefs>
     <ds:schemaRef ds:uri="http://schemas.openxmlformats.org/officeDocument/2006/bibliography"/>
   </ds:schemaRefs>

</xml_diff>